<commit_message>
Ehtesham fixed Urdu template; database with past reports shared
</commit_message>
<xml_diff>
--- a/RHAs/Templates/RHATemplate_Urdu.docx
+++ b/RHAs/Templates/RHATemplate_Urdu.docx
@@ -1,6 +1,6 @@
 
 <file path=word/document.xml><?xml version="1.0" encoding="utf-8"?>
-<w:document xmlns:wpc="http://schemas.microsoft.com/office/word/2010/wordprocessingCanvas" xmlns:cx="http://schemas.microsoft.com/office/drawing/2014/chartex" xmlns:cx1="http://schemas.microsoft.com/office/drawing/2015/9/8/chartex" xmlns:cx2="http://schemas.microsoft.com/office/drawing/2015/10/21/chartex" xmlns:cx3="http://schemas.microsoft.com/office/drawing/2016/5/9/chartex" xmlns:cx4="http://schemas.microsoft.com/office/drawing/2016/5/10/chartex" xmlns:cx5="http://schemas.microsoft.com/office/drawing/2016/5/11/chartex" xmlns:cx6="http://schemas.microsoft.com/office/drawing/2016/5/12/chartex" xmlns:cx7="http://schemas.microsoft.com/office/drawing/2016/5/13/chartex" xmlns:cx8="http://schemas.microsoft.com/office/drawing/2016/5/14/chartex" xmlns:mc="http://schemas.openxmlformats.org/markup-compatibility/2006" xmlns:aink="http://schemas.microsoft.com/office/drawing/2016/ink" xmlns:am3d="http://schemas.microsoft.com/office/drawing/2017/model3d" xmlns:o="urn:schemas-microsoft-com:office:office" xmlns:oel="http://schemas.microsoft.com/office/2019/extlst" xmlns:r="http://schemas.openxmlformats.org/officeDocument/2006/relationships" xmlns:m="http://schemas.openxmlformats.org/officeDocument/2006/math" xmlns:v="urn:schemas-microsoft-com:vml" xmlns:wp14="http://schemas.microsoft.com/office/word/2010/wordprocessingDrawing" xmlns:wp="http://schemas.openxmlformats.org/drawingml/2006/wordprocessingDrawing" xmlns:w10="urn:schemas-microsoft-com:office:word" xmlns:w="http://schemas.openxmlformats.org/wordprocessingml/2006/main" xmlns:w14="http://schemas.microsoft.com/office/word/2010/wordml" xmlns:w15="http://schemas.microsoft.com/office/word/2012/wordml" xmlns:w16cex="http://schemas.microsoft.com/office/word/2018/wordml/cex" xmlns:w16cid="http://schemas.microsoft.com/office/word/2016/wordml/cid" xmlns:w16="http://schemas.microsoft.com/office/word/2018/wordml" xmlns:w16sdtdh="http://schemas.microsoft.com/office/word/2020/wordml/sdtdatahash" xmlns:w16se="http://schemas.microsoft.com/office/word/2015/wordml/symex" xmlns:wpg="http://schemas.microsoft.com/office/word/2010/wordprocessingGroup" xmlns:wpi="http://schemas.microsoft.com/office/word/2010/wordprocessingInk" xmlns:wne="http://schemas.microsoft.com/office/word/2006/wordml" xmlns:wps="http://schemas.microsoft.com/office/word/2010/wordprocessingShape" mc:Ignorable="w14 w15 w16se w16cid w16 w16cex w16sdtdh wp14">
+<w:document xmlns:wpc="http://schemas.microsoft.com/office/word/2010/wordprocessingCanvas" xmlns:cx="http://schemas.microsoft.com/office/drawing/2014/chartex" xmlns:cx1="http://schemas.microsoft.com/office/drawing/2015/9/8/chartex" xmlns:cx2="http://schemas.microsoft.com/office/drawing/2015/10/21/chartex" xmlns:cx3="http://schemas.microsoft.com/office/drawing/2016/5/9/chartex" xmlns:cx4="http://schemas.microsoft.com/office/drawing/2016/5/10/chartex" xmlns:cx5="http://schemas.microsoft.com/office/drawing/2016/5/11/chartex" xmlns:cx6="http://schemas.microsoft.com/office/drawing/2016/5/12/chartex" xmlns:cx7="http://schemas.microsoft.com/office/drawing/2016/5/13/chartex" xmlns:cx8="http://schemas.microsoft.com/office/drawing/2016/5/14/chartex" xmlns:mc="http://schemas.openxmlformats.org/markup-compatibility/2006" xmlns:aink="http://schemas.microsoft.com/office/drawing/2016/ink" xmlns:am3d="http://schemas.microsoft.com/office/drawing/2017/model3d" xmlns:o="urn:schemas-microsoft-com:office:office" xmlns:oel="http://schemas.microsoft.com/office/2019/extlst" xmlns:r="http://schemas.openxmlformats.org/officeDocument/2006/relationships" xmlns:m="http://schemas.openxmlformats.org/officeDocument/2006/math" xmlns:v="urn:schemas-microsoft-com:vml" xmlns:wp14="http://schemas.microsoft.com/office/word/2010/wordprocessingDrawing" xmlns:wp="http://schemas.openxmlformats.org/drawingml/2006/wordprocessingDrawing" xmlns:w10="urn:schemas-microsoft-com:office:word" xmlns:w="http://schemas.openxmlformats.org/wordprocessingml/2006/main" xmlns:w14="http://schemas.microsoft.com/office/word/2010/wordml" xmlns:w15="http://schemas.microsoft.com/office/word/2012/wordml" xmlns:w16cex="http://schemas.microsoft.com/office/word/2018/wordml/cex" xmlns:w16cid="http://schemas.microsoft.com/office/word/2016/wordml/cid" xmlns:w16="http://schemas.microsoft.com/office/word/2018/wordml" xmlns:w16du="http://schemas.microsoft.com/office/word/2023/wordml/word16du" xmlns:w16sdtdh="http://schemas.microsoft.com/office/word/2020/wordml/sdtdatahash" xmlns:w16se="http://schemas.microsoft.com/office/word/2015/wordml/symex" xmlns:wpg="http://schemas.microsoft.com/office/word/2010/wordprocessingGroup" xmlns:wpi="http://schemas.microsoft.com/office/word/2010/wordprocessingInk" xmlns:wne="http://schemas.microsoft.com/office/word/2006/wordml" xmlns:wps="http://schemas.microsoft.com/office/word/2010/wordprocessingShape" mc:Ignorable="w14 w15 w16se w16cid w16 w16cex w16sdtdh w16du wp14">
   <w:body>
     <w:p>
       <w:pPr>
@@ -145,7 +145,6 @@
           <w:bCs/>
           <w:kern w:val="0"/>
           <w:u w:val="single"/>
-          <w:lang w:eastAsia="en-PK"/>
           <w14:ligatures w14:val="none"/>
         </w:rPr>
       </w:pPr>
@@ -175,7 +174,7 @@
         <w:rPr>
           <w:rFonts w:ascii="Arial" w:eastAsia="Times New Roman" w:hAnsi="Arial" w:cs="Arial"/>
           <w:kern w:val="0"/>
-          <w:lang w:eastAsia="en-PK" w:bidi="ur-PK"/>
+          <w:lang w:bidi="ur-PK"/>
           <w14:ligatures w14:val="none"/>
         </w:rPr>
       </w:pPr>
@@ -184,7 +183,7 @@
           <w:rFonts w:ascii="Arial" w:eastAsia="Times New Roman" w:hAnsi="Arial" w:cs="Arial" w:hint="cs"/>
           <w:kern w:val="0"/>
           <w:rtl/>
-          <w:lang w:eastAsia="en-PK" w:bidi="ur-PK"/>
+          <w:lang w:bidi="ur-PK"/>
           <w14:ligatures w14:val="none"/>
         </w:rPr>
         <w:t>مقام</w:t>
@@ -194,7 +193,7 @@
           <w:rFonts w:ascii="Arial" w:eastAsia="Times New Roman" w:hAnsi="Arial" w:cs="Arial"/>
           <w:kern w:val="0"/>
           <w:rtl/>
-          <w:lang w:eastAsia="en-PK" w:bidi="ur-PK"/>
+          <w:lang w:bidi="ur-PK"/>
           <w14:ligatures w14:val="none"/>
         </w:rPr>
         <w:t xml:space="preserve">: </w:t>
@@ -223,7 +222,6 @@
         <w:bidi/>
         <w:spacing w:after="0" w:line="240" w:lineRule="auto"/>
         <w:rPr>
-          <w:lang w:eastAsia="en-PK"/>
           <w14:ligatures w14:val="none"/>
         </w:rPr>
       </w:pPr>
@@ -232,7 +230,7 @@
           <w:rFonts w:ascii="Arial" w:eastAsia="Times New Roman" w:hAnsi="Arial" w:cs="Arial" w:hint="cs"/>
           <w:kern w:val="0"/>
           <w:rtl/>
-          <w:lang w:eastAsia="en-PK" w:bidi="ur-PK"/>
+          <w:lang w:bidi="ur-PK"/>
           <w14:ligatures w14:val="none"/>
         </w:rPr>
         <w:t>ملک</w:t>
@@ -242,7 +240,7 @@
           <w:rFonts w:ascii="Arial" w:eastAsia="Times New Roman" w:hAnsi="Arial" w:cs="Arial"/>
           <w:kern w:val="0"/>
           <w:rtl/>
-          <w:lang w:eastAsia="en-PK" w:bidi="ur-PK"/>
+          <w:lang w:bidi="ur-PK"/>
           <w14:ligatures w14:val="none"/>
         </w:rPr>
         <w:t xml:space="preserve">: </w:t>
@@ -268,15 +266,7 @@
         <w:t>ZZZZ</w:t>
       </w:r>
       <w:r>
-        <w:t xml:space="preserve"> m </w:t>
-      </w:r>
-      <w:proofErr w:type="spellStart"/>
-      <w:r>
-        <w:t>a.s.l</w:t>
-      </w:r>
-      <w:proofErr w:type="spellEnd"/>
-      <w:r>
-        <w:t>.</w:t>
+        <w:t xml:space="preserve"> m a.s.l.</w:t>
       </w:r>
     </w:p>
     <w:p>
@@ -304,7 +294,7 @@
         <w:rPr>
           <w:rFonts w:ascii="Arial" w:eastAsia="Times New Roman" w:hAnsi="Arial" w:cs="Arial"/>
           <w:kern w:val="0"/>
-          <w:lang w:eastAsia="en-PK" w:bidi="ur-PK"/>
+          <w:lang w:bidi="ur-PK"/>
           <w14:ligatures w14:val="none"/>
         </w:rPr>
       </w:pPr>
@@ -313,7 +303,7 @@
           <w:rFonts w:ascii="Arial" w:eastAsia="Times New Roman" w:hAnsi="Arial" w:cs="Arial" w:hint="cs"/>
           <w:kern w:val="0"/>
           <w:rtl/>
-          <w:lang w:eastAsia="en-PK" w:bidi="ur-PK"/>
+          <w:lang w:bidi="ur-PK"/>
           <w14:ligatures w14:val="none"/>
         </w:rPr>
         <w:t>تاریخ</w:t>
@@ -323,7 +313,7 @@
           <w:rFonts w:ascii="Arial" w:eastAsia="Times New Roman" w:hAnsi="Arial" w:cs="Arial"/>
           <w:kern w:val="0"/>
           <w:rtl/>
-          <w:lang w:eastAsia="en-PK" w:bidi="ur-PK"/>
+          <w:lang w:bidi="ur-PK"/>
           <w14:ligatures w14:val="none"/>
         </w:rPr>
         <w:t xml:space="preserve">: </w:t>
@@ -354,7 +344,7 @@
         <w:rPr>
           <w:rFonts w:ascii="Arial" w:eastAsia="Times New Roman" w:hAnsi="Arial" w:cs="Arial"/>
           <w:kern w:val="0"/>
-          <w:lang w:eastAsia="en-PK" w:bidi="ur-PK"/>
+          <w:lang w:bidi="ur-PK"/>
           <w14:ligatures w14:val="none"/>
         </w:rPr>
       </w:pPr>
@@ -363,7 +353,7 @@
           <w:rFonts w:ascii="Arial" w:eastAsia="Times New Roman" w:hAnsi="Arial" w:cs="Arial" w:hint="cs"/>
           <w:kern w:val="0"/>
           <w:rtl/>
-          <w:lang w:eastAsia="en-PK" w:bidi="ur-PK"/>
+          <w:lang w:bidi="ur-PK"/>
           <w14:ligatures w14:val="none"/>
         </w:rPr>
         <w:t>وقت</w:t>
@@ -373,7 +363,7 @@
           <w:rFonts w:ascii="Arial" w:eastAsia="Times New Roman" w:hAnsi="Arial" w:cs="Arial"/>
           <w:kern w:val="0"/>
           <w:rtl/>
-          <w:lang w:eastAsia="en-PK" w:bidi="ur-PK"/>
+          <w:lang w:bidi="ur-PK"/>
           <w14:ligatures w14:val="none"/>
         </w:rPr>
         <w:t xml:space="preserve">: </w:t>
@@ -407,7 +397,7 @@
         <w:rPr>
           <w:rFonts w:ascii="Arial" w:eastAsia="Times New Roman" w:hAnsi="Arial" w:cs="Arial"/>
           <w:kern w:val="0"/>
-          <w:lang w:eastAsia="en-PK" w:bidi="ur-PK"/>
+          <w:lang w:bidi="ur-PK"/>
           <w14:ligatures w14:val="none"/>
         </w:rPr>
       </w:pPr>
@@ -416,7 +406,7 @@
           <w:rFonts w:ascii="Arial" w:eastAsia="Times New Roman" w:hAnsi="Arial" w:cs="Arial" w:hint="cs"/>
           <w:kern w:val="0"/>
           <w:rtl/>
-          <w:lang w:eastAsia="en-PK" w:bidi="ur-PK"/>
+          <w:lang w:bidi="ur-PK"/>
           <w14:ligatures w14:val="none"/>
         </w:rPr>
         <w:t>خطرے کی قسم</w:t>
@@ -426,7 +416,7 @@
           <w:rFonts w:ascii="Arial" w:eastAsia="Times New Roman" w:hAnsi="Arial" w:cs="Arial"/>
           <w:kern w:val="0"/>
           <w:rtl/>
-          <w:lang w:eastAsia="en-PK" w:bidi="ur-PK"/>
+          <w:lang w:bidi="ur-PK"/>
           <w14:ligatures w14:val="none"/>
         </w:rPr>
         <w:t xml:space="preserve">: </w:t>
@@ -457,7 +447,7 @@
         <w:rPr>
           <w:rFonts w:ascii="Arial" w:eastAsia="Times New Roman" w:hAnsi="Arial" w:cs="Arial"/>
           <w:kern w:val="0"/>
-          <w:lang w:eastAsia="en-PK" w:bidi="ur-PK"/>
+          <w:lang w:bidi="ur-PK"/>
           <w14:ligatures w14:val="none"/>
         </w:rPr>
       </w:pPr>
@@ -488,7 +478,7 @@
           <w:rFonts w:ascii="Arial" w:eastAsia="Times New Roman" w:hAnsi="Arial" w:cs="Arial"/>
           <w:kern w:val="0"/>
           <w:u w:val="single"/>
-          <w:lang w:eastAsia="en-PK" w:bidi="ur-PK"/>
+          <w:lang w:bidi="ur-PK"/>
           <w14:ligatures w14:val="none"/>
         </w:rPr>
       </w:pPr>
@@ -498,18 +488,49 @@
           <w:kern w:val="0"/>
           <w:u w:val="single"/>
           <w:rtl/>
-          <w:lang w:eastAsia="en-PK" w:bidi="ur-PK"/>
-          <w14:ligatures w14:val="none"/>
-        </w:rPr>
-        <w:t>تصویر کشی</w:t>
-      </w:r>
-      <w:r>
-        <w:rPr>
-          <w:rFonts w:ascii="Arial" w:eastAsia="Times New Roman" w:hAnsi="Arial" w:cs="Arial"/>
-          <w:kern w:val="0"/>
-          <w:u w:val="single"/>
-          <w:rtl/>
-          <w:lang w:eastAsia="en-PK" w:bidi="ur-PK"/>
+          <w:lang w:bidi="ur-PK"/>
+          <w14:ligatures w14:val="none"/>
+        </w:rPr>
+        <w:t>تصویر</w:t>
+      </w:r>
+      <w:r>
+        <w:rPr>
+          <w:rFonts w:ascii="Arial" w:eastAsia="Times New Roman" w:hAnsi="Arial" w:cs="Arial"/>
+          <w:kern w:val="0"/>
+          <w:u w:val="single"/>
+          <w:lang w:val="en-US" w:bidi="ur-PK"/>
+          <w14:ligatures w14:val="none"/>
+        </w:rPr>
+        <w:t>/</w:t>
+      </w:r>
+      <w:r>
+        <w:rPr>
+          <w:rFonts w:ascii="Arial" w:eastAsia="Times New Roman" w:hAnsi="Arial" w:cs="Arial" w:hint="cs"/>
+          <w:kern w:val="0"/>
+          <w:u w:val="single"/>
+          <w:rtl/>
+          <w:lang w:bidi="ur-PK"/>
+          <w14:ligatures w14:val="none"/>
+        </w:rPr>
+        <w:t xml:space="preserve"> </w:t>
+      </w:r>
+      <w:r>
+        <w:rPr>
+          <w:rFonts w:ascii="Arial" w:eastAsia="Times New Roman" w:hAnsi="Arial" w:cs="Arial"/>
+          <w:kern w:val="0"/>
+          <w:u w:val="single"/>
+          <w:lang w:val="en-US" w:bidi="ur-PK"/>
+          <w14:ligatures w14:val="none"/>
+        </w:rPr>
+        <w:t>Imagery</w:t>
+      </w:r>
+      <w:r>
+        <w:rPr>
+          <w:rFonts w:ascii="Arial" w:eastAsia="Times New Roman" w:hAnsi="Arial" w:cs="Arial"/>
+          <w:kern w:val="0"/>
+          <w:u w:val="single"/>
+          <w:rtl/>
+          <w:lang w:bidi="ur-PK"/>
           <w14:ligatures w14:val="none"/>
         </w:rPr>
         <w:t xml:space="preserve">: </w:t>
@@ -542,7 +563,6 @@
           <w:kern w:val="0"/>
           <w:sz w:val="20"/>
           <w:szCs w:val="20"/>
-          <w:lang w:eastAsia="en-PK"/>
           <w14:ligatures w14:val="none"/>
         </w:rPr>
       </w:pPr>
@@ -573,7 +593,6 @@
           <w:kern w:val="0"/>
           <w:sz w:val="20"/>
           <w:szCs w:val="20"/>
-          <w:lang w:eastAsia="en-PK"/>
           <w14:ligatures w14:val="none"/>
         </w:rPr>
       </w:pPr>
@@ -612,7 +631,7 @@
           <w:rFonts w:ascii="Arial" w:eastAsia="Times New Roman" w:hAnsi="Arial" w:cs="Arial"/>
           <w:kern w:val="0"/>
           <w:u w:val="single"/>
-          <w:lang w:eastAsia="en-PK" w:bidi="ur-PK"/>
+          <w:lang w:bidi="ur-PK"/>
           <w14:ligatures w14:val="none"/>
         </w:rPr>
       </w:pPr>
@@ -622,7 +641,7 @@
           <w:kern w:val="0"/>
           <w:u w:val="single"/>
           <w:rtl/>
-          <w:lang w:eastAsia="en-PK" w:bidi="ur-PK"/>
+          <w:lang w:bidi="ur-PK"/>
           <w14:ligatures w14:val="none"/>
         </w:rPr>
         <w:t>ابتدائی عمل کی تفہیم:</w:t>
@@ -631,7 +650,7 @@
         <w:rPr>
           <w:rFonts w:ascii="Arial" w:eastAsia="Times New Roman" w:hAnsi="Arial" w:cs="Arial"/>
           <w:kern w:val="0"/>
-          <w:lang w:eastAsia="en-PK" w:bidi="ur-PK"/>
+          <w:lang w:bidi="ur-PK"/>
           <w14:ligatures w14:val="none"/>
         </w:rPr>
         <w:t xml:space="preserve"> </w:t>
@@ -665,7 +684,7 @@
           <w:szCs w:val="20"/>
           <w:u w:val="single"/>
           <w:cs/>
-          <w:lang w:eastAsia="en-PK" w:bidi="ne-NP"/>
+          <w:lang w:bidi="ne-NP"/>
           <w14:ligatures w14:val="none"/>
         </w:rPr>
       </w:pPr>
@@ -695,7 +714,7 @@
         <w:rPr>
           <w:rFonts w:ascii="Arial" w:eastAsia="Times New Roman" w:hAnsi="Arial" w:cs="Arial"/>
           <w:kern w:val="0"/>
-          <w:lang w:eastAsia="en-PK" w:bidi="ur-PK"/>
+          <w:lang w:bidi="ur-PK"/>
           <w14:ligatures w14:val="none"/>
         </w:rPr>
       </w:pPr>
@@ -705,7 +724,18 @@
           <w:kern w:val="0"/>
           <w:u w:val="single"/>
           <w:rtl/>
-          <w:lang w:eastAsia="en-PK" w:bidi="ur-PK"/>
+          <w:lang w:val="en-US" w:bidi="ur-PK"/>
+          <w14:ligatures w14:val="none"/>
+        </w:rPr>
+        <w:t xml:space="preserve">واقع </w:t>
+      </w:r>
+      <w:r>
+        <w:rPr>
+          <w:rFonts w:ascii="Arial" w:eastAsia="Times New Roman" w:hAnsi="Arial" w:cs="Arial" w:hint="cs"/>
+          <w:kern w:val="0"/>
+          <w:u w:val="single"/>
+          <w:rtl/>
+          <w:lang w:bidi="ur-PK"/>
           <w14:ligatures w14:val="none"/>
         </w:rPr>
         <w:t>کے اثرات:</w:t>
@@ -715,7 +745,7 @@
           <w:rFonts w:ascii="Arial" w:eastAsia="Times New Roman" w:hAnsi="Arial" w:cs="Arial"/>
           <w:kern w:val="0"/>
           <w:rtl/>
-          <w:lang w:eastAsia="en-PK" w:bidi="ur-PK"/>
+          <w:lang w:bidi="ur-PK"/>
           <w14:ligatures w14:val="none"/>
         </w:rPr>
         <w:t xml:space="preserve"> </w:t>
@@ -746,7 +776,7 @@
         <w:rPr>
           <w:rFonts w:ascii="Arial" w:eastAsia="Times New Roman" w:hAnsi="Arial" w:cs="Arial"/>
           <w:kern w:val="0"/>
-          <w:lang w:val="en-US" w:eastAsia="en-PK" w:bidi="ur-PK"/>
+          <w:lang w:val="en-US" w:bidi="ur-PK"/>
           <w14:ligatures w14:val="none"/>
         </w:rPr>
       </w:pPr>
@@ -777,160 +807,49 @@
           <w:rFonts w:ascii="Arial" w:eastAsia="Times New Roman" w:hAnsi="Arial" w:cs="Arial"/>
           <w:kern w:val="0"/>
           <w:cs/>
-          <w:lang w:eastAsia="en-PK" w:bidi="ne-NP"/>
-          <w14:ligatures w14:val="none"/>
-        </w:rPr>
-      </w:pPr>
-      <w:proofErr w:type="spellStart"/>
-      <w:r>
-        <w:rPr>
-          <w:rFonts w:ascii="Arial" w:eastAsia="Times New Roman" w:hAnsi="Arial" w:cs="Arial"/>
-          <w:kern w:val="0"/>
-          <w:u w:val="single"/>
-          <w:lang w:eastAsia="en-PK" w:bidi="ne-NP"/>
-          <w14:ligatures w14:val="none"/>
-        </w:rPr>
-        <w:t>سماجی</w:t>
-      </w:r>
-      <w:proofErr w:type="spellEnd"/>
-      <w:r>
-        <w:rPr>
-          <w:rFonts w:ascii="Arial" w:eastAsia="Times New Roman" w:hAnsi="Arial" w:cs="Arial"/>
-          <w:kern w:val="0"/>
-          <w:u w:val="single"/>
-          <w:lang w:eastAsia="en-PK" w:bidi="ne-NP"/>
+          <w:lang w:bidi="ne-NP"/>
+          <w14:ligatures w14:val="none"/>
+        </w:rPr>
+      </w:pPr>
+      <w:r>
+        <w:rPr>
+          <w:rFonts w:ascii="Arial" w:eastAsia="Times New Roman" w:hAnsi="Arial" w:cs="Arial"/>
+          <w:kern w:val="0"/>
+          <w:u w:val="single"/>
+          <w:rtl/>
+          <w14:ligatures w14:val="none"/>
+        </w:rPr>
+        <w:t>سماجی اقتصادی خطرے کا سیاق و سباق</w:t>
+      </w:r>
+      <w:r>
+        <w:rPr>
+          <w:rFonts w:ascii="Arial" w:eastAsia="Times New Roman" w:hAnsi="Arial" w:cs="Arial"/>
+          <w:kern w:val="0"/>
+          <w:u w:val="single"/>
+          <w:lang w:bidi="ne-NP"/>
+          <w14:ligatures w14:val="none"/>
+        </w:rPr>
+        <w:t>:</w:t>
+      </w:r>
+      <w:r>
+        <w:rPr>
+          <w:rFonts w:ascii="Arial" w:eastAsia="Times New Roman" w:hAnsi="Arial" w:cs="Arial"/>
+          <w:kern w:val="0"/>
+          <w:u w:val="single"/>
+          <w:lang w:val="en-US" w:bidi="ne-NP"/>
+          <w14:ligatures w14:val="none"/>
+        </w:rPr>
+        <w:t>(context)</w:t>
+      </w:r>
+      <w:r>
+        <w:rPr>
+          <w:rFonts w:ascii="Arial" w:eastAsia="Times New Roman" w:hAnsi="Arial" w:cs="Arial"/>
+          <w:kern w:val="0"/>
+          <w:u w:val="single"/>
+          <w:lang w:bidi="ne-NP"/>
           <w14:ligatures w14:val="none"/>
         </w:rPr>
         <w:t xml:space="preserve"> </w:t>
-      </w:r>
-      <w:proofErr w:type="spellStart"/>
-      <w:r>
-        <w:rPr>
-          <w:rFonts w:ascii="Arial" w:eastAsia="Times New Roman" w:hAnsi="Arial" w:cs="Arial"/>
-          <w:kern w:val="0"/>
-          <w:u w:val="single"/>
-          <w:lang w:eastAsia="en-PK" w:bidi="ne-NP"/>
-          <w14:ligatures w14:val="none"/>
-        </w:rPr>
-        <w:t>اقتصادی</w:t>
-      </w:r>
-      <w:proofErr w:type="spellEnd"/>
-      <w:r>
-        <w:rPr>
-          <w:rFonts w:ascii="Arial" w:eastAsia="Times New Roman" w:hAnsi="Arial" w:cs="Arial"/>
-          <w:kern w:val="0"/>
-          <w:u w:val="single"/>
-          <w:lang w:eastAsia="en-PK" w:bidi="ne-NP"/>
-          <w14:ligatures w14:val="none"/>
-        </w:rPr>
-        <w:t xml:space="preserve"> </w:t>
-      </w:r>
-      <w:proofErr w:type="spellStart"/>
-      <w:r>
-        <w:rPr>
-          <w:rFonts w:ascii="Arial" w:eastAsia="Times New Roman" w:hAnsi="Arial" w:cs="Arial"/>
-          <w:kern w:val="0"/>
-          <w:u w:val="single"/>
-          <w:lang w:eastAsia="en-PK" w:bidi="ne-NP"/>
-          <w14:ligatures w14:val="none"/>
-        </w:rPr>
-        <w:t>خطرے</w:t>
-      </w:r>
-      <w:proofErr w:type="spellEnd"/>
-      <w:r>
-        <w:rPr>
-          <w:rFonts w:ascii="Arial" w:eastAsia="Times New Roman" w:hAnsi="Arial" w:cs="Arial"/>
-          <w:kern w:val="0"/>
-          <w:u w:val="single"/>
-          <w:lang w:eastAsia="en-PK" w:bidi="ne-NP"/>
-          <w14:ligatures w14:val="none"/>
-        </w:rPr>
-        <w:t xml:space="preserve"> </w:t>
-      </w:r>
-      <w:proofErr w:type="spellStart"/>
-      <w:r>
-        <w:rPr>
-          <w:rFonts w:ascii="Arial" w:eastAsia="Times New Roman" w:hAnsi="Arial" w:cs="Arial"/>
-          <w:kern w:val="0"/>
-          <w:u w:val="single"/>
-          <w:lang w:eastAsia="en-PK" w:bidi="ne-NP"/>
-          <w14:ligatures w14:val="none"/>
-        </w:rPr>
-        <w:t>کا</w:t>
-      </w:r>
-      <w:proofErr w:type="spellEnd"/>
-      <w:r>
-        <w:rPr>
-          <w:rFonts w:ascii="Arial" w:eastAsia="Times New Roman" w:hAnsi="Arial" w:cs="Arial"/>
-          <w:kern w:val="0"/>
-          <w:u w:val="single"/>
-          <w:lang w:eastAsia="en-PK" w:bidi="ne-NP"/>
-          <w14:ligatures w14:val="none"/>
-        </w:rPr>
-        <w:t xml:space="preserve"> </w:t>
-      </w:r>
-      <w:proofErr w:type="spellStart"/>
-      <w:r>
-        <w:rPr>
-          <w:rFonts w:ascii="Arial" w:eastAsia="Times New Roman" w:hAnsi="Arial" w:cs="Arial"/>
-          <w:kern w:val="0"/>
-          <w:u w:val="single"/>
-          <w:lang w:eastAsia="en-PK" w:bidi="ne-NP"/>
-          <w14:ligatures w14:val="none"/>
-        </w:rPr>
-        <w:t>سیاق</w:t>
-      </w:r>
-      <w:proofErr w:type="spellEnd"/>
-      <w:r>
-        <w:rPr>
-          <w:rFonts w:ascii="Arial" w:eastAsia="Times New Roman" w:hAnsi="Arial" w:cs="Arial"/>
-          <w:kern w:val="0"/>
-          <w:u w:val="single"/>
-          <w:lang w:eastAsia="en-PK" w:bidi="ne-NP"/>
-          <w14:ligatures w14:val="none"/>
-        </w:rPr>
-        <w:t xml:space="preserve"> و </w:t>
-      </w:r>
-      <w:proofErr w:type="spellStart"/>
-      <w:r>
-        <w:rPr>
-          <w:rFonts w:ascii="Arial" w:eastAsia="Times New Roman" w:hAnsi="Arial" w:cs="Arial"/>
-          <w:kern w:val="0"/>
-          <w:u w:val="single"/>
-          <w:lang w:eastAsia="en-PK" w:bidi="ne-NP"/>
-          <w14:ligatures w14:val="none"/>
-        </w:rPr>
-        <w:t>سباق</w:t>
-      </w:r>
-      <w:proofErr w:type="spellEnd"/>
-      <w:r>
-        <w:rPr>
-          <w:rFonts w:ascii="Arial" w:eastAsia="Times New Roman" w:hAnsi="Arial" w:cs="Arial"/>
-          <w:kern w:val="0"/>
-          <w:u w:val="single"/>
-          <w:lang w:eastAsia="en-PK" w:bidi="ne-NP"/>
-          <w14:ligatures w14:val="none"/>
-        </w:rPr>
-        <w:t>:</w:t>
-      </w:r>
-      <w:r>
-        <w:rPr>
-          <w:rFonts w:ascii="Arial" w:eastAsia="Times New Roman" w:hAnsi="Arial" w:cs="Arial"/>
-          <w:kern w:val="0"/>
-          <w:u w:val="single"/>
-          <w:lang w:eastAsia="en-PK" w:bidi="ne-NP"/>
-          <w14:ligatures w14:val="none"/>
-        </w:rPr>
-        <w:t xml:space="preserve"> </w:t>
-      </w:r>
-      <w:r>
-        <w:rPr>
-          <w:rFonts w:ascii="Arial" w:eastAsia="Times New Roman" w:hAnsi="Arial" w:cs="Arial"/>
-          <w:kern w:val="0"/>
-          <w:lang w:eastAsia="en-PK" w:bidi="ne-NP"/>
-          <w14:ligatures w14:val="none"/>
-        </w:rPr>
-        <w:t>ے</w:t>
       </w:r>
     </w:p>
     <w:p>
@@ -959,7 +878,7 @@
           <w:rFonts w:ascii="Arial" w:eastAsia="Times New Roman" w:hAnsi="Arial" w:cs="Arial"/>
           <w:kern w:val="0"/>
           <w:u w:val="single"/>
-          <w:lang w:eastAsia="en-PK" w:bidi="ne-NP"/>
+          <w:lang w:bidi="ne-NP"/>
           <w14:ligatures w14:val="none"/>
         </w:rPr>
       </w:pPr>
@@ -986,70 +905,60 @@
         </w:tabs>
         <w:bidi/>
         <w:spacing w:after="0" w:line="240" w:lineRule="auto"/>
-      </w:pPr>
-      <w:proofErr w:type="spellStart"/>
+        <w:rPr>
+          <w:u w:val="single"/>
+          <w:lang w:val="en-US"/>
+        </w:rPr>
+      </w:pPr>
       <w:r>
         <w:rPr>
           <w:rFonts w:ascii="Arial" w:eastAsia="Times New Roman" w:hAnsi="Arial" w:cs="Arial" w:hint="cs"/>
           <w:kern w:val="0"/>
           <w:u w:val="single"/>
-          <w:lang w:eastAsia="en-PK" w:bidi="ne-NP"/>
+          <w:rtl/>
           <w14:ligatures w14:val="none"/>
         </w:rPr>
         <w:t>ابتدائی</w:t>
       </w:r>
-      <w:proofErr w:type="spellEnd"/>
-      <w:r>
-        <w:rPr>
-          <w:rFonts w:ascii="Arial" w:eastAsia="Times New Roman" w:hAnsi="Arial" w:cs="Arial"/>
-          <w:kern w:val="0"/>
-          <w:u w:val="single"/>
-          <w:lang w:eastAsia="en-PK" w:bidi="ne-NP"/>
+      <w:r>
+        <w:rPr>
+          <w:rFonts w:ascii="Arial" w:eastAsia="Times New Roman" w:hAnsi="Arial" w:cs="Arial"/>
+          <w:kern w:val="0"/>
+          <w:u w:val="single"/>
+          <w:lang w:bidi="ne-NP"/>
           <w14:ligatures w14:val="none"/>
         </w:rPr>
         <w:t xml:space="preserve"> </w:t>
       </w:r>
-      <w:proofErr w:type="spellStart"/>
-      <w:proofErr w:type="gramStart"/>
       <w:r>
         <w:rPr>
           <w:rFonts w:ascii="Arial" w:eastAsia="Times New Roman" w:hAnsi="Arial" w:cs="Arial" w:hint="cs"/>
           <w:kern w:val="0"/>
           <w:u w:val="single"/>
-          <w:lang w:eastAsia="en-PK" w:bidi="ne-NP"/>
+          <w:rtl/>
           <w14:ligatures w14:val="none"/>
         </w:rPr>
         <w:t>انتباہ</w:t>
       </w:r>
-      <w:proofErr w:type="spellEnd"/>
-      <w:r>
-        <w:rPr>
-          <w:rFonts w:ascii="Arial" w:eastAsia="Times New Roman" w:hAnsi="Arial" w:cs="Arial"/>
-          <w:kern w:val="0"/>
-          <w:u w:val="single"/>
-          <w:lang w:eastAsia="en-PK" w:bidi="ne-NP"/>
-          <w14:ligatures w14:val="none"/>
-        </w:rPr>
-        <w:t xml:space="preserve"> :</w:t>
-      </w:r>
-      <w:proofErr w:type="gramEnd"/>
-      <w:r>
-        <w:rPr>
-          <w:rFonts w:ascii="Arial" w:eastAsia="Times New Roman" w:hAnsi="Arial" w:cs="Arial"/>
-          <w:kern w:val="0"/>
-          <w:lang w:eastAsia="en-PK" w:bidi="ne-NP"/>
-          <w14:ligatures w14:val="none"/>
-        </w:rPr>
-        <w:t xml:space="preserve"> </w:t>
-      </w:r>
-      <w:r>
-        <w:rPr>
-          <w:rFonts w:ascii="Arial" w:eastAsia="Times New Roman" w:hAnsi="Arial" w:cs="Arial"/>
-          <w:kern w:val="0"/>
-          <w:lang w:eastAsia="en-PK" w:bidi="ne-NP"/>
-          <w14:ligatures w14:val="none"/>
-        </w:rPr>
-        <w:t>۔</w:t>
+      <w:r>
+        <w:rPr>
+          <w:rFonts w:ascii="Arial" w:eastAsia="Times New Roman" w:hAnsi="Arial" w:cs="Arial"/>
+          <w:kern w:val="0"/>
+          <w:u w:val="single"/>
+          <w:lang w:bidi="ne-NP"/>
+          <w14:ligatures w14:val="none"/>
+        </w:rPr>
+        <w:t xml:space="preserve">: </w:t>
+      </w:r>
+      <w:r>
+        <w:rPr>
+          <w:rFonts w:ascii="Arial" w:eastAsia="Times New Roman" w:hAnsi="Arial" w:cs="Arial"/>
+          <w:kern w:val="0"/>
+          <w:u w:val="single"/>
+          <w:lang w:val="en-US" w:bidi="ne-NP"/>
+          <w14:ligatures w14:val="none"/>
+        </w:rPr>
+        <w:t>Early warning/</w:t>
       </w:r>
     </w:p>
     <w:p>
@@ -1078,7 +987,7 @@
           <w:rFonts w:ascii="Arial" w:eastAsia="Times New Roman" w:hAnsi="Arial" w:cs="Arial"/>
           <w:kern w:val="0"/>
           <w:u w:val="single"/>
-          <w:lang w:eastAsia="en-PK" w:bidi="ur-PK"/>
+          <w:lang w:bidi="ur-PK"/>
           <w14:ligatures w14:val="none"/>
         </w:rPr>
       </w:pPr>
@@ -1109,264 +1018,126 @@
           <w:rFonts w:ascii="Arial" w:eastAsia="Times New Roman" w:hAnsi="Arial" w:cs="Arial"/>
           <w:kern w:val="0"/>
           <w:u w:val="single"/>
-          <w:lang w:eastAsia="en-PK" w:bidi="ur-PK"/>
-          <w14:ligatures w14:val="none"/>
-        </w:rPr>
-      </w:pPr>
-      <w:proofErr w:type="spellStart"/>
+          <w:lang w:val="en-US" w:bidi="ur-PK"/>
+          <w14:ligatures w14:val="none"/>
+        </w:rPr>
+      </w:pPr>
       <w:r>
         <w:rPr>
           <w:rFonts w:ascii="Arial" w:eastAsia="Times New Roman" w:hAnsi="Arial" w:cs="Arial" w:hint="cs"/>
           <w:kern w:val="0"/>
           <w:u w:val="single"/>
-          <w:lang w:eastAsia="en-PK" w:bidi="ur-PK"/>
+          <w:rtl/>
+          <w:lang w:bidi="ur-PK"/>
           <w14:ligatures w14:val="none"/>
         </w:rPr>
         <w:t>بار</w:t>
       </w:r>
-      <w:proofErr w:type="spellEnd"/>
-      <w:r>
-        <w:rPr>
-          <w:rFonts w:ascii="Arial" w:eastAsia="Times New Roman" w:hAnsi="Arial" w:cs="Arial"/>
-          <w:kern w:val="0"/>
-          <w:u w:val="single"/>
-          <w:lang w:eastAsia="en-PK" w:bidi="ur-PK"/>
+      <w:r>
+        <w:rPr>
+          <w:rFonts w:ascii="Arial" w:eastAsia="Times New Roman" w:hAnsi="Arial" w:cs="Arial"/>
+          <w:kern w:val="0"/>
+          <w:u w:val="single"/>
+          <w:lang w:bidi="ur-PK"/>
           <w14:ligatures w14:val="none"/>
         </w:rPr>
         <w:t xml:space="preserve"> </w:t>
       </w:r>
-      <w:proofErr w:type="spellStart"/>
       <w:r>
         <w:rPr>
           <w:rFonts w:ascii="Arial" w:eastAsia="Times New Roman" w:hAnsi="Arial" w:cs="Arial" w:hint="cs"/>
           <w:kern w:val="0"/>
           <w:u w:val="single"/>
-          <w:lang w:eastAsia="en-PK" w:bidi="ur-PK"/>
+          <w:rtl/>
+          <w:lang w:bidi="ur-PK"/>
           <w14:ligatures w14:val="none"/>
         </w:rPr>
         <w:t>بار</w:t>
       </w:r>
-      <w:proofErr w:type="spellEnd"/>
-      <w:r>
-        <w:rPr>
-          <w:rFonts w:ascii="Arial" w:eastAsia="Times New Roman" w:hAnsi="Arial" w:cs="Arial"/>
-          <w:kern w:val="0"/>
-          <w:u w:val="single"/>
-          <w:lang w:eastAsia="en-PK" w:bidi="ur-PK"/>
+      <w:r>
+        <w:rPr>
+          <w:rFonts w:ascii="Arial" w:eastAsia="Times New Roman" w:hAnsi="Arial" w:cs="Arial"/>
+          <w:kern w:val="0"/>
+          <w:u w:val="single"/>
+          <w:lang w:val="en-US" w:bidi="ur-PK"/>
           <w14:ligatures w14:val="none"/>
         </w:rPr>
         <w:t xml:space="preserve"> </w:t>
       </w:r>
-      <w:proofErr w:type="spellStart"/>
       <w:r>
         <w:rPr>
           <w:rFonts w:ascii="Arial" w:eastAsia="Times New Roman" w:hAnsi="Arial" w:cs="Arial" w:hint="cs"/>
           <w:kern w:val="0"/>
           <w:u w:val="single"/>
-          <w:lang w:eastAsia="en-PK" w:bidi="ur-PK"/>
+          <w:rtl/>
+          <w:lang w:val="en-US" w:bidi="ur-PK"/>
+          <w14:ligatures w14:val="none"/>
+        </w:rPr>
+        <w:t>واقع</w:t>
+      </w:r>
+      <w:r>
+        <w:rPr>
+          <w:rFonts w:ascii="Arial" w:eastAsia="Times New Roman" w:hAnsi="Arial" w:cs="Arial"/>
+          <w:kern w:val="0"/>
+          <w:u w:val="single"/>
+          <w:lang w:bidi="ur-PK"/>
+          <w14:ligatures w14:val="none"/>
+        </w:rPr>
+        <w:t xml:space="preserve"> </w:t>
+      </w:r>
+      <w:r>
+        <w:rPr>
+          <w:rFonts w:ascii="Arial" w:eastAsia="Times New Roman" w:hAnsi="Arial" w:cs="Arial" w:hint="cs"/>
+          <w:kern w:val="0"/>
+          <w:u w:val="single"/>
+          <w:rtl/>
+          <w:lang w:bidi="ur-PK"/>
           <w14:ligatures w14:val="none"/>
         </w:rPr>
         <w:t>ہونے</w:t>
       </w:r>
-      <w:proofErr w:type="spellEnd"/>
-      <w:r>
-        <w:rPr>
-          <w:rFonts w:ascii="Arial" w:eastAsia="Times New Roman" w:hAnsi="Arial" w:cs="Arial"/>
-          <w:kern w:val="0"/>
-          <w:u w:val="single"/>
-          <w:lang w:eastAsia="en-PK" w:bidi="ur-PK"/>
+      <w:r>
+        <w:rPr>
+          <w:rFonts w:ascii="Arial" w:eastAsia="Times New Roman" w:hAnsi="Arial" w:cs="Arial"/>
+          <w:kern w:val="0"/>
+          <w:u w:val="single"/>
+          <w:lang w:bidi="ur-PK"/>
           <w14:ligatures w14:val="none"/>
         </w:rPr>
         <w:t xml:space="preserve"> </w:t>
       </w:r>
-      <w:proofErr w:type="spellStart"/>
+      <w:r>
+        <w:rPr>
+          <w:rFonts w:ascii="Arial" w:eastAsia="Times New Roman" w:hAnsi="Arial" w:cs="Arial"/>
+          <w:kern w:val="0"/>
+          <w:u w:val="single"/>
+          <w:rtl/>
+          <w:lang w:bidi="ur-PK"/>
+          <w14:ligatures w14:val="none"/>
+        </w:rPr>
+        <w:t>کے</w:t>
+      </w:r>
+      <w:r>
+        <w:rPr>
+          <w:rFonts w:ascii="Arial" w:eastAsia="Times New Roman" w:hAnsi="Arial" w:cs="Arial"/>
+          <w:kern w:val="0"/>
+          <w:u w:val="single"/>
+          <w:lang w:val="en-US" w:bidi="ur-PK"/>
+          <w14:ligatures w14:val="none"/>
+        </w:rPr>
+        <w:t xml:space="preserve"> </w:t>
+      </w:r>
       <w:r>
         <w:rPr>
           <w:rFonts w:ascii="Arial" w:eastAsia="Times New Roman" w:hAnsi="Arial" w:cs="Arial" w:hint="cs"/>
           <w:kern w:val="0"/>
           <w:u w:val="single"/>
-          <w:lang w:eastAsia="en-PK" w:bidi="ur-PK"/>
-          <w14:ligatures w14:val="none"/>
-        </w:rPr>
-        <w:t>والے</w:t>
-      </w:r>
-      <w:proofErr w:type="spellEnd"/>
-      <w:r>
-        <w:rPr>
-          <w:rFonts w:ascii="Arial" w:eastAsia="Times New Roman" w:hAnsi="Arial" w:cs="Arial"/>
-          <w:kern w:val="0"/>
-          <w:u w:val="single"/>
-          <w:lang w:eastAsia="en-PK" w:bidi="ur-PK"/>
-          <w14:ligatures w14:val="none"/>
-        </w:rPr>
-        <w:t xml:space="preserve"> </w:t>
-      </w:r>
-      <w:proofErr w:type="spellStart"/>
-      <w:r>
-        <w:rPr>
-          <w:rFonts w:ascii="Arial" w:eastAsia="Times New Roman" w:hAnsi="Arial" w:cs="Arial" w:hint="cs"/>
-          <w:kern w:val="0"/>
-          <w:u w:val="single"/>
-          <w:lang w:eastAsia="en-PK" w:bidi="ur-PK"/>
-          <w14:ligatures w14:val="none"/>
-        </w:rPr>
-        <w:t>بار</w:t>
-      </w:r>
-      <w:proofErr w:type="spellEnd"/>
-      <w:r>
-        <w:rPr>
-          <w:rFonts w:ascii="Arial" w:eastAsia="Times New Roman" w:hAnsi="Arial" w:cs="Arial"/>
-          <w:kern w:val="0"/>
-          <w:u w:val="single"/>
-          <w:lang w:eastAsia="en-PK" w:bidi="ur-PK"/>
-          <w14:ligatures w14:val="none"/>
-        </w:rPr>
-        <w:t xml:space="preserve"> </w:t>
-      </w:r>
-      <w:proofErr w:type="spellStart"/>
-      <w:r>
-        <w:rPr>
-          <w:rFonts w:ascii="Arial" w:eastAsia="Times New Roman" w:hAnsi="Arial" w:cs="Arial" w:hint="cs"/>
-          <w:kern w:val="0"/>
-          <w:u w:val="single"/>
-          <w:lang w:eastAsia="en-PK" w:bidi="ur-PK"/>
-          <w14:ligatures w14:val="none"/>
-        </w:rPr>
-        <w:t>بار</w:t>
-      </w:r>
-      <w:proofErr w:type="spellEnd"/>
-      <w:r>
-        <w:rPr>
-          <w:rFonts w:ascii="Arial" w:eastAsia="Times New Roman" w:hAnsi="Arial" w:cs="Arial"/>
-          <w:kern w:val="0"/>
-          <w:u w:val="single"/>
-          <w:lang w:eastAsia="en-PK" w:bidi="ur-PK"/>
-          <w14:ligatures w14:val="none"/>
-        </w:rPr>
-        <w:t xml:space="preserve"> </w:t>
-      </w:r>
-      <w:proofErr w:type="spellStart"/>
-      <w:r>
-        <w:rPr>
-          <w:rFonts w:ascii="Arial" w:eastAsia="Times New Roman" w:hAnsi="Arial" w:cs="Arial" w:hint="cs"/>
-          <w:kern w:val="0"/>
-          <w:u w:val="single"/>
-          <w:lang w:eastAsia="en-PK" w:bidi="ur-PK"/>
-          <w14:ligatures w14:val="none"/>
-        </w:rPr>
-        <w:t>ہونے</w:t>
-      </w:r>
-      <w:proofErr w:type="spellEnd"/>
-      <w:r>
-        <w:rPr>
-          <w:rFonts w:ascii="Arial" w:eastAsia="Times New Roman" w:hAnsi="Arial" w:cs="Arial"/>
-          <w:kern w:val="0"/>
-          <w:u w:val="single"/>
-          <w:lang w:eastAsia="en-PK" w:bidi="ur-PK"/>
-          <w14:ligatures w14:val="none"/>
-        </w:rPr>
-        <w:t xml:space="preserve"> </w:t>
-      </w:r>
-      <w:proofErr w:type="spellStart"/>
-      <w:r>
-        <w:rPr>
-          <w:rFonts w:ascii="Arial" w:eastAsia="Times New Roman" w:hAnsi="Arial" w:cs="Arial" w:hint="cs"/>
-          <w:kern w:val="0"/>
-          <w:u w:val="single"/>
-          <w:lang w:eastAsia="en-PK" w:bidi="ur-PK"/>
-          <w14:ligatures w14:val="none"/>
-        </w:rPr>
-        <w:t>والے</w:t>
-      </w:r>
-      <w:proofErr w:type="spellEnd"/>
-      <w:r>
-        <w:rPr>
-          <w:rFonts w:ascii="Arial" w:eastAsia="Times New Roman" w:hAnsi="Arial" w:cs="Arial"/>
-          <w:kern w:val="0"/>
-          <w:u w:val="single"/>
-          <w:lang w:eastAsia="en-PK" w:bidi="ur-PK"/>
-          <w14:ligatures w14:val="none"/>
-        </w:rPr>
-        <w:t xml:space="preserve"> </w:t>
-      </w:r>
-      <w:proofErr w:type="spellStart"/>
-      <w:r>
-        <w:rPr>
-          <w:rFonts w:ascii="Arial" w:eastAsia="Times New Roman" w:hAnsi="Arial" w:cs="Arial" w:hint="cs"/>
-          <w:kern w:val="0"/>
-          <w:u w:val="single"/>
-          <w:lang w:eastAsia="en-PK" w:bidi="ur-PK"/>
-          <w14:ligatures w14:val="none"/>
-        </w:rPr>
-        <w:t>واقعات</w:t>
-      </w:r>
-      <w:proofErr w:type="spellEnd"/>
-      <w:r>
-        <w:rPr>
-          <w:rFonts w:ascii="Arial" w:eastAsia="Times New Roman" w:hAnsi="Arial" w:cs="Arial"/>
-          <w:kern w:val="0"/>
-          <w:u w:val="single"/>
-          <w:lang w:eastAsia="en-PK" w:bidi="ur-PK"/>
-          <w14:ligatures w14:val="none"/>
-        </w:rPr>
-        <w:t xml:space="preserve"> </w:t>
-      </w:r>
-      <w:proofErr w:type="spellStart"/>
-      <w:r>
-        <w:rPr>
-          <w:rFonts w:ascii="Arial" w:eastAsia="Times New Roman" w:hAnsi="Arial" w:cs="Arial" w:hint="cs"/>
-          <w:kern w:val="0"/>
-          <w:u w:val="single"/>
-          <w:lang w:eastAsia="en-PK" w:bidi="ur-PK"/>
-          <w14:ligatures w14:val="none"/>
-        </w:rPr>
-        <w:t>کے</w:t>
-      </w:r>
-      <w:proofErr w:type="spellEnd"/>
-      <w:r>
-        <w:rPr>
-          <w:rFonts w:ascii="Arial" w:eastAsia="Times New Roman" w:hAnsi="Arial" w:cs="Arial"/>
-          <w:kern w:val="0"/>
-          <w:u w:val="single"/>
-          <w:lang w:eastAsia="en-PK" w:bidi="ur-PK"/>
-          <w14:ligatures w14:val="none"/>
-        </w:rPr>
-        <w:t xml:space="preserve"> </w:t>
-      </w:r>
-      <w:proofErr w:type="spellStart"/>
-      <w:r>
-        <w:rPr>
-          <w:rFonts w:ascii="Arial" w:eastAsia="Times New Roman" w:hAnsi="Arial" w:cs="Arial" w:hint="cs"/>
-          <w:kern w:val="0"/>
-          <w:u w:val="single"/>
-          <w:lang w:eastAsia="en-PK" w:bidi="ur-PK"/>
-          <w14:ligatures w14:val="none"/>
-        </w:rPr>
-        <w:t>لیے</w:t>
-      </w:r>
-      <w:proofErr w:type="spellEnd"/>
-      <w:r>
-        <w:rPr>
-          <w:rFonts w:ascii="Arial" w:eastAsia="Times New Roman" w:hAnsi="Arial" w:cs="Arial"/>
-          <w:kern w:val="0"/>
-          <w:u w:val="single"/>
-          <w:lang w:eastAsia="en-PK" w:bidi="ur-PK"/>
-          <w14:ligatures w14:val="none"/>
-        </w:rPr>
-        <w:t xml:space="preserve"> </w:t>
-      </w:r>
-      <w:proofErr w:type="spellStart"/>
-      <w:r>
-        <w:rPr>
-          <w:rFonts w:ascii="Arial" w:eastAsia="Times New Roman" w:hAnsi="Arial" w:cs="Arial" w:hint="cs"/>
-          <w:kern w:val="0"/>
-          <w:u w:val="single"/>
-          <w:lang w:eastAsia="en-PK" w:bidi="ur-PK"/>
-          <w14:ligatures w14:val="none"/>
-        </w:rPr>
-        <w:t>ممکنہ</w:t>
-      </w:r>
-      <w:proofErr w:type="spellEnd"/>
+          <w:rtl/>
+          <w:lang w:val="en-US" w:bidi="ur-PK"/>
+          <w14:ligatures w14:val="none"/>
+        </w:rPr>
+        <w:t>ممکنات:</w:t>
+      </w:r>
     </w:p>
     <w:p>
       <w:pPr>
@@ -1423,144 +1194,57 @@
         <w:rPr>
           <w:rFonts w:ascii="Arial" w:eastAsia="Times New Roman" w:hAnsi="Arial" w:cs="Arial"/>
           <w:kern w:val="0"/>
-          <w:lang w:eastAsia="en-PK" w:bidi="ur-PK"/>
-          <w14:ligatures w14:val="none"/>
-        </w:rPr>
-      </w:pPr>
-      <w:proofErr w:type="spellStart"/>
-      <w:r>
-        <w:rPr>
-          <w:rFonts w:ascii="Arial" w:eastAsia="Times New Roman" w:hAnsi="Arial" w:cs="Arial"/>
-          <w:kern w:val="0"/>
-          <w:u w:val="single"/>
-          <w:lang w:eastAsia="en-PK" w:bidi="ur-PK"/>
-          <w14:ligatures w14:val="none"/>
-        </w:rPr>
-        <w:t>اسی</w:t>
-      </w:r>
-      <w:proofErr w:type="spellEnd"/>
-      <w:r>
-        <w:rPr>
-          <w:rFonts w:ascii="Arial" w:eastAsia="Times New Roman" w:hAnsi="Arial" w:cs="Arial"/>
-          <w:kern w:val="0"/>
-          <w:u w:val="single"/>
-          <w:lang w:eastAsia="en-PK" w:bidi="ur-PK"/>
+          <w:lang w:val="en-US" w:bidi="ur-PK"/>
+          <w14:ligatures w14:val="none"/>
+        </w:rPr>
+      </w:pPr>
+      <w:r>
+        <w:rPr>
+          <w:rFonts w:ascii="Arial" w:eastAsia="Times New Roman" w:hAnsi="Arial" w:cs="Arial"/>
+          <w:kern w:val="0"/>
+          <w:u w:val="single"/>
+          <w:rtl/>
+          <w:lang w:bidi="ur-PK"/>
+          <w14:ligatures w14:val="none"/>
+        </w:rPr>
+        <w:t>اسی طرح کے واقعات</w:t>
+      </w:r>
+      <w:r>
+        <w:rPr>
+          <w:rFonts w:ascii="Arial" w:eastAsia="Times New Roman" w:hAnsi="Arial" w:cs="Arial"/>
+          <w:kern w:val="0"/>
+          <w:u w:val="single"/>
+          <w:lang w:bidi="ur-PK"/>
+          <w14:ligatures w14:val="none"/>
+        </w:rPr>
+        <w:t>/</w:t>
+      </w:r>
+      <w:r>
+        <w:rPr>
+          <w:rFonts w:ascii="Arial" w:eastAsia="Times New Roman" w:hAnsi="Arial" w:cs="Arial"/>
+          <w:kern w:val="0"/>
+          <w:u w:val="single"/>
+          <w:rtl/>
+          <w:lang w:bidi="ur-PK"/>
+          <w14:ligatures w14:val="none"/>
+        </w:rPr>
+        <w:t>تعدد</w:t>
+      </w:r>
+      <w:r>
+        <w:rPr>
+          <w:rFonts w:ascii="Arial" w:eastAsia="Times New Roman" w:hAnsi="Arial" w:cs="Arial"/>
+          <w:kern w:val="0"/>
+          <w:lang w:bidi="ur-PK"/>
           <w14:ligatures w14:val="none"/>
         </w:rPr>
         <w:t xml:space="preserve"> </w:t>
       </w:r>
-      <w:proofErr w:type="spellStart"/>
-      <w:r>
-        <w:rPr>
-          <w:rFonts w:ascii="Arial" w:eastAsia="Times New Roman" w:hAnsi="Arial" w:cs="Arial"/>
-          <w:kern w:val="0"/>
-          <w:u w:val="single"/>
-          <w:lang w:eastAsia="en-PK" w:bidi="ur-PK"/>
-          <w14:ligatures w14:val="none"/>
-        </w:rPr>
-        <w:t>طرح</w:t>
-      </w:r>
-      <w:proofErr w:type="spellEnd"/>
-      <w:r>
-        <w:rPr>
-          <w:rFonts w:ascii="Arial" w:eastAsia="Times New Roman" w:hAnsi="Arial" w:cs="Arial"/>
-          <w:kern w:val="0"/>
-          <w:u w:val="single"/>
-          <w:lang w:eastAsia="en-PK" w:bidi="ur-PK"/>
-          <w14:ligatures w14:val="none"/>
-        </w:rPr>
-        <w:t xml:space="preserve"> </w:t>
-      </w:r>
-      <w:proofErr w:type="spellStart"/>
-      <w:r>
-        <w:rPr>
-          <w:rFonts w:ascii="Arial" w:eastAsia="Times New Roman" w:hAnsi="Arial" w:cs="Arial"/>
-          <w:kern w:val="0"/>
-          <w:u w:val="single"/>
-          <w:lang w:eastAsia="en-PK" w:bidi="ur-PK"/>
-          <w14:ligatures w14:val="none"/>
-        </w:rPr>
-        <w:t>کے</w:t>
-      </w:r>
-      <w:proofErr w:type="spellEnd"/>
-      <w:r>
-        <w:rPr>
-          <w:rFonts w:ascii="Arial" w:eastAsia="Times New Roman" w:hAnsi="Arial" w:cs="Arial"/>
-          <w:kern w:val="0"/>
-          <w:u w:val="single"/>
-          <w:lang w:eastAsia="en-PK" w:bidi="ur-PK"/>
-          <w14:ligatures w14:val="none"/>
-        </w:rPr>
-        <w:t xml:space="preserve"> </w:t>
-      </w:r>
-      <w:proofErr w:type="spellStart"/>
-      <w:r>
-        <w:rPr>
-          <w:rFonts w:ascii="Arial" w:eastAsia="Times New Roman" w:hAnsi="Arial" w:cs="Arial"/>
-          <w:kern w:val="0"/>
-          <w:u w:val="single"/>
-          <w:lang w:eastAsia="en-PK" w:bidi="ur-PK"/>
-          <w14:ligatures w14:val="none"/>
-        </w:rPr>
-        <w:t>واقعات</w:t>
-      </w:r>
-      <w:proofErr w:type="spellEnd"/>
-      <w:r>
-        <w:rPr>
-          <w:rFonts w:ascii="Arial" w:eastAsia="Times New Roman" w:hAnsi="Arial" w:cs="Arial"/>
-          <w:kern w:val="0"/>
-          <w:u w:val="single"/>
-          <w:lang w:eastAsia="en-PK" w:bidi="ur-PK"/>
-          <w14:ligatures w14:val="none"/>
-        </w:rPr>
-        <w:t>/</w:t>
-      </w:r>
-      <w:proofErr w:type="spellStart"/>
-      <w:r>
-        <w:rPr>
-          <w:rFonts w:ascii="Arial" w:eastAsia="Times New Roman" w:hAnsi="Arial" w:cs="Arial"/>
-          <w:kern w:val="0"/>
-          <w:u w:val="single"/>
-          <w:lang w:eastAsia="en-PK" w:bidi="ur-PK"/>
-          <w14:ligatures w14:val="none"/>
-        </w:rPr>
-        <w:t>تعدد</w:t>
-      </w:r>
-      <w:proofErr w:type="spellEnd"/>
-      <w:r>
-        <w:rPr>
-          <w:rFonts w:ascii="Arial" w:eastAsia="Times New Roman" w:hAnsi="Arial" w:cs="Arial"/>
-          <w:kern w:val="0"/>
-          <w:lang w:eastAsia="en-PK" w:bidi="ur-PK"/>
-          <w14:ligatures w14:val="none"/>
-        </w:rPr>
-        <w:t xml:space="preserve"> </w:t>
-      </w:r>
-    </w:p>
-    <w:p>
-      <w:pPr>
-        <w:rPr>
-          <w:rFonts w:ascii="Mangal" w:hAnsi="Mangal" w:cs="Mangal"/>
-          <w:u w:val="single"/>
-        </w:rPr>
-      </w:pPr>
-    </w:p>
-    <w:p>
-      <w:pPr>
-        <w:rPr>
-          <w:lang w:val="en-US"/>
-        </w:rPr>
-      </w:pPr>
-      <w:r>
-        <w:rPr>
-          <w:u w:val="single"/>
-          <w:lang w:val="en-US"/>
-        </w:rPr>
-        <w:t>Sources</w:t>
-      </w:r>
-      <w:r>
-        <w:rPr>
-          <w:lang w:val="en-US"/>
+      <w:r>
+        <w:rPr>
+          <w:rFonts w:ascii="Arial" w:eastAsia="Times New Roman" w:hAnsi="Arial" w:cs="Arial"/>
+          <w:kern w:val="0"/>
+          <w:lang w:val="en-US" w:bidi="ur-PK"/>
+          <w14:ligatures w14:val="none"/>
         </w:rPr>
         <w:t>:</w:t>
       </w:r>
@@ -1588,6 +1272,159 @@
         <w:bidi/>
         <w:spacing w:after="0" w:line="240" w:lineRule="auto"/>
         <w:rPr>
+          <w:rFonts w:ascii="Arial" w:eastAsia="Times New Roman" w:hAnsi="Arial" w:cs="Arial"/>
+          <w:kern w:val="0"/>
+          <w:u w:val="single"/>
+          <w:lang w:val="en-US" w:bidi="ur-PK"/>
+          <w14:ligatures w14:val="none"/>
+        </w:rPr>
+      </w:pPr>
+    </w:p>
+    <w:p>
+      <w:pPr>
+        <w:tabs>
+          <w:tab w:val="left" w:pos="916"/>
+          <w:tab w:val="left" w:pos="1832"/>
+          <w:tab w:val="left" w:pos="2748"/>
+          <w:tab w:val="left" w:pos="3664"/>
+          <w:tab w:val="left" w:pos="4580"/>
+          <w:tab w:val="left" w:pos="5496"/>
+          <w:tab w:val="left" w:pos="6412"/>
+          <w:tab w:val="left" w:pos="7328"/>
+          <w:tab w:val="left" w:pos="8244"/>
+          <w:tab w:val="left" w:pos="9160"/>
+          <w:tab w:val="left" w:pos="10076"/>
+          <w:tab w:val="left" w:pos="10992"/>
+          <w:tab w:val="left" w:pos="11908"/>
+          <w:tab w:val="left" w:pos="12824"/>
+          <w:tab w:val="left" w:pos="13740"/>
+          <w:tab w:val="left" w:pos="14656"/>
+        </w:tabs>
+        <w:bidi/>
+        <w:spacing w:after="0" w:line="240" w:lineRule="auto"/>
+        <w:rPr>
+          <w:rFonts w:ascii="Arial" w:eastAsia="Times New Roman" w:hAnsi="Arial" w:cs="Arial"/>
+          <w:kern w:val="0"/>
+          <w:u w:val="single"/>
+          <w:lang w:val="en-US" w:bidi="ur-PK"/>
+          <w14:ligatures w14:val="none"/>
+        </w:rPr>
+      </w:pPr>
+    </w:p>
+    <w:p>
+      <w:pPr>
+        <w:tabs>
+          <w:tab w:val="left" w:pos="916"/>
+          <w:tab w:val="left" w:pos="1832"/>
+          <w:tab w:val="left" w:pos="2748"/>
+          <w:tab w:val="left" w:pos="3664"/>
+          <w:tab w:val="left" w:pos="4580"/>
+          <w:tab w:val="left" w:pos="5496"/>
+          <w:tab w:val="left" w:pos="6412"/>
+          <w:tab w:val="left" w:pos="7328"/>
+          <w:tab w:val="left" w:pos="8244"/>
+          <w:tab w:val="left" w:pos="9160"/>
+          <w:tab w:val="left" w:pos="10076"/>
+          <w:tab w:val="left" w:pos="10992"/>
+          <w:tab w:val="left" w:pos="11908"/>
+          <w:tab w:val="left" w:pos="12824"/>
+          <w:tab w:val="left" w:pos="13740"/>
+          <w:tab w:val="left" w:pos="14656"/>
+        </w:tabs>
+        <w:bidi/>
+        <w:spacing w:after="0" w:line="240" w:lineRule="auto"/>
+        <w:rPr>
+          <w:rFonts w:ascii="Arial" w:eastAsia="Times New Roman" w:hAnsi="Arial" w:cs="Arial"/>
+          <w:kern w:val="0"/>
+          <w:u w:val="single"/>
+          <w:lang w:val="en-US" w:bidi="ur-PK"/>
+          <w14:ligatures w14:val="none"/>
+        </w:rPr>
+      </w:pPr>
+      <w:r>
+        <w:rPr>
+          <w:rFonts w:ascii="Arial" w:eastAsia="Times New Roman" w:hAnsi="Arial" w:cs="Arial" w:hint="cs"/>
+          <w:kern w:val="0"/>
+          <w:u w:val="single"/>
+          <w:rtl/>
+          <w:lang w:val="en-US" w:bidi="ur-PK"/>
+          <w14:ligatures w14:val="none"/>
+        </w:rPr>
+        <w:t>ذرائع</w:t>
+      </w:r>
+      <w:r>
+        <w:rPr>
+          <w:rFonts w:ascii="Arial" w:eastAsia="Times New Roman" w:hAnsi="Arial" w:cs="Arial"/>
+          <w:kern w:val="0"/>
+          <w:u w:val="single"/>
+          <w:lang w:val="en-US" w:bidi="ur-PK"/>
+          <w14:ligatures w14:val="none"/>
+        </w:rPr>
+        <w:t>:sources/</w:t>
+      </w:r>
+    </w:p>
+    <w:p>
+      <w:pPr>
+        <w:tabs>
+          <w:tab w:val="left" w:pos="916"/>
+          <w:tab w:val="left" w:pos="1832"/>
+          <w:tab w:val="left" w:pos="2748"/>
+          <w:tab w:val="left" w:pos="3664"/>
+          <w:tab w:val="left" w:pos="4580"/>
+          <w:tab w:val="left" w:pos="5496"/>
+          <w:tab w:val="left" w:pos="6412"/>
+          <w:tab w:val="left" w:pos="7328"/>
+          <w:tab w:val="left" w:pos="8244"/>
+          <w:tab w:val="left" w:pos="9160"/>
+          <w:tab w:val="left" w:pos="10076"/>
+          <w:tab w:val="left" w:pos="10992"/>
+          <w:tab w:val="left" w:pos="11908"/>
+          <w:tab w:val="left" w:pos="12824"/>
+          <w:tab w:val="left" w:pos="13740"/>
+          <w:tab w:val="left" w:pos="14656"/>
+        </w:tabs>
+        <w:bidi/>
+        <w:spacing w:after="0" w:line="240" w:lineRule="auto"/>
+        <w:rPr>
+          <w:rFonts w:ascii="Arial" w:eastAsia="Times New Roman" w:hAnsi="Arial" w:cs="Arial"/>
+          <w:kern w:val="0"/>
+          <w:u w:val="single"/>
+          <w:lang w:val="en-US" w:bidi="ur-PK"/>
+          <w14:ligatures w14:val="none"/>
+        </w:rPr>
+      </w:pPr>
+    </w:p>
+    <w:p>
+      <w:pPr>
+        <w:rPr>
+          <w:rFonts w:ascii="Mangal" w:hAnsi="Mangal" w:cs="Mangal"/>
+          <w:u w:val="single"/>
+        </w:rPr>
+      </w:pPr>
+    </w:p>
+    <w:p>
+      <w:pPr>
+        <w:tabs>
+          <w:tab w:val="left" w:pos="916"/>
+          <w:tab w:val="left" w:pos="1832"/>
+          <w:tab w:val="left" w:pos="2748"/>
+          <w:tab w:val="left" w:pos="3664"/>
+          <w:tab w:val="left" w:pos="4580"/>
+          <w:tab w:val="left" w:pos="5496"/>
+          <w:tab w:val="left" w:pos="6412"/>
+          <w:tab w:val="left" w:pos="7328"/>
+          <w:tab w:val="left" w:pos="8244"/>
+          <w:tab w:val="left" w:pos="9160"/>
+          <w:tab w:val="left" w:pos="10076"/>
+          <w:tab w:val="left" w:pos="10992"/>
+          <w:tab w:val="left" w:pos="11908"/>
+          <w:tab w:val="left" w:pos="12824"/>
+          <w:tab w:val="left" w:pos="13740"/>
+          <w:tab w:val="left" w:pos="14656"/>
+        </w:tabs>
+        <w:bidi/>
+        <w:spacing w:after="0" w:line="240" w:lineRule="auto"/>
+        <w:rPr>
           <w:b/>
           <w:bCs/>
           <w:u w:val="single"/>
@@ -1666,15 +1503,7 @@
         <w:t>ZZZZ</w:t>
       </w:r>
       <w:r>
-        <w:t xml:space="preserve"> m </w:t>
-      </w:r>
-      <w:proofErr w:type="spellStart"/>
-      <w:r>
-        <w:t>a.s.l</w:t>
-      </w:r>
-      <w:proofErr w:type="spellEnd"/>
-      <w:r>
-        <w:t>.</w:t>
+        <w:t xml:space="preserve"> m a.s.l.</w:t>
       </w:r>
     </w:p>
     <w:p>
@@ -1708,13 +1537,8 @@
         <w:t>Imagery:</w:t>
       </w:r>
       <w:r>
-        <w:t xml:space="preserve"> (Source</w:t>
-      </w:r>
-      <w:proofErr w:type="gramStart"/>
-      <w:r>
-        <w:t>: )</w:t>
-      </w:r>
-      <w:proofErr w:type="gramEnd"/>
+        <w:t xml:space="preserve"> (Source: )</w:t>
+      </w:r>
     </w:p>
     <w:p/>
     <w:p/>
@@ -1905,8 +1729,8 @@
       </w:pPr>
     </w:p>
     <w:sectPr>
-      <w:headerReference w:type="default" r:id="rId6"/>
-      <w:footerReference w:type="default" r:id="rId7"/>
+      <w:headerReference w:type="default" r:id="rId7"/>
+      <w:footerReference w:type="default" r:id="rId8"/>
       <w:pgSz w:w="11906" w:h="16838"/>
       <w:pgMar w:top="1440" w:right="1440" w:bottom="1440" w:left="1440" w:header="708" w:footer="708" w:gutter="0"/>
       <w:cols w:space="708"/>
@@ -1917,7 +1741,7 @@
 </file>
 
 <file path=word/endnotes.xml><?xml version="1.0" encoding="utf-8"?>
-<w:endnotes xmlns:wpc="http://schemas.microsoft.com/office/word/2010/wordprocessingCanvas" xmlns:cx="http://schemas.microsoft.com/office/drawing/2014/chartex" xmlns:cx1="http://schemas.microsoft.com/office/drawing/2015/9/8/chartex" xmlns:cx2="http://schemas.microsoft.com/office/drawing/2015/10/21/chartex" xmlns:cx3="http://schemas.microsoft.com/office/drawing/2016/5/9/chartex" xmlns:cx4="http://schemas.microsoft.com/office/drawing/2016/5/10/chartex" xmlns:cx5="http://schemas.microsoft.com/office/drawing/2016/5/11/chartex" xmlns:cx6="http://schemas.microsoft.com/office/drawing/2016/5/12/chartex" xmlns:cx7="http://schemas.microsoft.com/office/drawing/2016/5/13/chartex" xmlns:cx8="http://schemas.microsoft.com/office/drawing/2016/5/14/chartex" xmlns:mc="http://schemas.openxmlformats.org/markup-compatibility/2006" xmlns:aink="http://schemas.microsoft.com/office/drawing/2016/ink" xmlns:am3d="http://schemas.microsoft.com/office/drawing/2017/model3d" xmlns:o="urn:schemas-microsoft-com:office:office" xmlns:oel="http://schemas.microsoft.com/office/2019/extlst" xmlns:r="http://schemas.openxmlformats.org/officeDocument/2006/relationships" xmlns:m="http://schemas.openxmlformats.org/officeDocument/2006/math" xmlns:v="urn:schemas-microsoft-com:vml" xmlns:wp14="http://schemas.microsoft.com/office/word/2010/wordprocessingDrawing" xmlns:wp="http://schemas.openxmlformats.org/drawingml/2006/wordprocessingDrawing" xmlns:w10="urn:schemas-microsoft-com:office:word" xmlns:w="http://schemas.openxmlformats.org/wordprocessingml/2006/main" xmlns:w14="http://schemas.microsoft.com/office/word/2010/wordml" xmlns:w15="http://schemas.microsoft.com/office/word/2012/wordml" xmlns:w16cex="http://schemas.microsoft.com/office/word/2018/wordml/cex" xmlns:w16cid="http://schemas.microsoft.com/office/word/2016/wordml/cid" xmlns:w16="http://schemas.microsoft.com/office/word/2018/wordml" xmlns:w16sdtdh="http://schemas.microsoft.com/office/word/2020/wordml/sdtdatahash" xmlns:w16se="http://schemas.microsoft.com/office/word/2015/wordml/symex" xmlns:wpg="http://schemas.microsoft.com/office/word/2010/wordprocessingGroup" xmlns:wpi="http://schemas.microsoft.com/office/word/2010/wordprocessingInk" xmlns:wne="http://schemas.microsoft.com/office/word/2006/wordml" xmlns:wps="http://schemas.microsoft.com/office/word/2010/wordprocessingShape" mc:Ignorable="w14 w15 w16se w16cid w16 w16cex w16sdtdh wp14">
+<w:endnotes xmlns:wpc="http://schemas.microsoft.com/office/word/2010/wordprocessingCanvas" xmlns:cx="http://schemas.microsoft.com/office/drawing/2014/chartex" xmlns:cx1="http://schemas.microsoft.com/office/drawing/2015/9/8/chartex" xmlns:cx2="http://schemas.microsoft.com/office/drawing/2015/10/21/chartex" xmlns:cx3="http://schemas.microsoft.com/office/drawing/2016/5/9/chartex" xmlns:cx4="http://schemas.microsoft.com/office/drawing/2016/5/10/chartex" xmlns:cx5="http://schemas.microsoft.com/office/drawing/2016/5/11/chartex" xmlns:cx6="http://schemas.microsoft.com/office/drawing/2016/5/12/chartex" xmlns:cx7="http://schemas.microsoft.com/office/drawing/2016/5/13/chartex" xmlns:cx8="http://schemas.microsoft.com/office/drawing/2016/5/14/chartex" xmlns:mc="http://schemas.openxmlformats.org/markup-compatibility/2006" xmlns:aink="http://schemas.microsoft.com/office/drawing/2016/ink" xmlns:am3d="http://schemas.microsoft.com/office/drawing/2017/model3d" xmlns:o="urn:schemas-microsoft-com:office:office" xmlns:oel="http://schemas.microsoft.com/office/2019/extlst" xmlns:r="http://schemas.openxmlformats.org/officeDocument/2006/relationships" xmlns:m="http://schemas.openxmlformats.org/officeDocument/2006/math" xmlns:v="urn:schemas-microsoft-com:vml" xmlns:wp14="http://schemas.microsoft.com/office/word/2010/wordprocessingDrawing" xmlns:wp="http://schemas.openxmlformats.org/drawingml/2006/wordprocessingDrawing" xmlns:w10="urn:schemas-microsoft-com:office:word" xmlns:w="http://schemas.openxmlformats.org/wordprocessingml/2006/main" xmlns:w14="http://schemas.microsoft.com/office/word/2010/wordml" xmlns:w15="http://schemas.microsoft.com/office/word/2012/wordml" xmlns:w16cex="http://schemas.microsoft.com/office/word/2018/wordml/cex" xmlns:w16cid="http://schemas.microsoft.com/office/word/2016/wordml/cid" xmlns:w16="http://schemas.microsoft.com/office/word/2018/wordml" xmlns:w16du="http://schemas.microsoft.com/office/word/2023/wordml/word16du" xmlns:w16sdtdh="http://schemas.microsoft.com/office/word/2020/wordml/sdtdatahash" xmlns:w16se="http://schemas.microsoft.com/office/word/2015/wordml/symex" xmlns:wpg="http://schemas.microsoft.com/office/word/2010/wordprocessingGroup" xmlns:wpi="http://schemas.microsoft.com/office/word/2010/wordprocessingInk" xmlns:wne="http://schemas.microsoft.com/office/word/2006/wordml" xmlns:wps="http://schemas.microsoft.com/office/word/2010/wordprocessingShape" mc:Ignorable="w14 w15 w16se w16cid w16 w16cex w16sdtdh w16du wp14">
   <w:endnote w:type="separator" w:id="-1">
     <w:p>
       <w:pPr>
@@ -1942,7 +1766,7 @@
 </file>
 
 <file path=word/footer1.xml><?xml version="1.0" encoding="utf-8"?>
-<w:ftr xmlns:wpc="http://schemas.microsoft.com/office/word/2010/wordprocessingCanvas" xmlns:cx="http://schemas.microsoft.com/office/drawing/2014/chartex" xmlns:cx1="http://schemas.microsoft.com/office/drawing/2015/9/8/chartex" xmlns:cx2="http://schemas.microsoft.com/office/drawing/2015/10/21/chartex" xmlns:cx3="http://schemas.microsoft.com/office/drawing/2016/5/9/chartex" xmlns:cx4="http://schemas.microsoft.com/office/drawing/2016/5/10/chartex" xmlns:cx5="http://schemas.microsoft.com/office/drawing/2016/5/11/chartex" xmlns:cx6="http://schemas.microsoft.com/office/drawing/2016/5/12/chartex" xmlns:cx7="http://schemas.microsoft.com/office/drawing/2016/5/13/chartex" xmlns:cx8="http://schemas.microsoft.com/office/drawing/2016/5/14/chartex" xmlns:mc="http://schemas.openxmlformats.org/markup-compatibility/2006" xmlns:aink="http://schemas.microsoft.com/office/drawing/2016/ink" xmlns:am3d="http://schemas.microsoft.com/office/drawing/2017/model3d" xmlns:o="urn:schemas-microsoft-com:office:office" xmlns:oel="http://schemas.microsoft.com/office/2019/extlst" xmlns:r="http://schemas.openxmlformats.org/officeDocument/2006/relationships" xmlns:m="http://schemas.openxmlformats.org/officeDocument/2006/math" xmlns:v="urn:schemas-microsoft-com:vml" xmlns:wp14="http://schemas.microsoft.com/office/word/2010/wordprocessingDrawing" xmlns:wp="http://schemas.openxmlformats.org/drawingml/2006/wordprocessingDrawing" xmlns:w10="urn:schemas-microsoft-com:office:word" xmlns:w="http://schemas.openxmlformats.org/wordprocessingml/2006/main" xmlns:w14="http://schemas.microsoft.com/office/word/2010/wordml" xmlns:w15="http://schemas.microsoft.com/office/word/2012/wordml" xmlns:w16cex="http://schemas.microsoft.com/office/word/2018/wordml/cex" xmlns:w16cid="http://schemas.microsoft.com/office/word/2016/wordml/cid" xmlns:w16="http://schemas.microsoft.com/office/word/2018/wordml" xmlns:w16sdtdh="http://schemas.microsoft.com/office/word/2020/wordml/sdtdatahash" xmlns:w16se="http://schemas.microsoft.com/office/word/2015/wordml/symex" xmlns:wpg="http://schemas.microsoft.com/office/word/2010/wordprocessingGroup" xmlns:wpi="http://schemas.microsoft.com/office/word/2010/wordprocessingInk" xmlns:wne="http://schemas.microsoft.com/office/word/2006/wordml" xmlns:wps="http://schemas.microsoft.com/office/word/2010/wordprocessingShape" mc:Ignorable="w14 w15 w16se w16cid w16 w16cex w16sdtdh wp14">
+<w:ftr xmlns:wpc="http://schemas.microsoft.com/office/word/2010/wordprocessingCanvas" xmlns:cx="http://schemas.microsoft.com/office/drawing/2014/chartex" xmlns:cx1="http://schemas.microsoft.com/office/drawing/2015/9/8/chartex" xmlns:cx2="http://schemas.microsoft.com/office/drawing/2015/10/21/chartex" xmlns:cx3="http://schemas.microsoft.com/office/drawing/2016/5/9/chartex" xmlns:cx4="http://schemas.microsoft.com/office/drawing/2016/5/10/chartex" xmlns:cx5="http://schemas.microsoft.com/office/drawing/2016/5/11/chartex" xmlns:cx6="http://schemas.microsoft.com/office/drawing/2016/5/12/chartex" xmlns:cx7="http://schemas.microsoft.com/office/drawing/2016/5/13/chartex" xmlns:cx8="http://schemas.microsoft.com/office/drawing/2016/5/14/chartex" xmlns:mc="http://schemas.openxmlformats.org/markup-compatibility/2006" xmlns:aink="http://schemas.microsoft.com/office/drawing/2016/ink" xmlns:am3d="http://schemas.microsoft.com/office/drawing/2017/model3d" xmlns:o="urn:schemas-microsoft-com:office:office" xmlns:oel="http://schemas.microsoft.com/office/2019/extlst" xmlns:r="http://schemas.openxmlformats.org/officeDocument/2006/relationships" xmlns:m="http://schemas.openxmlformats.org/officeDocument/2006/math" xmlns:v="urn:schemas-microsoft-com:vml" xmlns:wp14="http://schemas.microsoft.com/office/word/2010/wordprocessingDrawing" xmlns:wp="http://schemas.openxmlformats.org/drawingml/2006/wordprocessingDrawing" xmlns:w10="urn:schemas-microsoft-com:office:word" xmlns:w="http://schemas.openxmlformats.org/wordprocessingml/2006/main" xmlns:w14="http://schemas.microsoft.com/office/word/2010/wordml" xmlns:w15="http://schemas.microsoft.com/office/word/2012/wordml" xmlns:w16cex="http://schemas.microsoft.com/office/word/2018/wordml/cex" xmlns:w16cid="http://schemas.microsoft.com/office/word/2016/wordml/cid" xmlns:w16="http://schemas.microsoft.com/office/word/2018/wordml" xmlns:w16du="http://schemas.microsoft.com/office/word/2023/wordml/word16du" xmlns:w16sdtdh="http://schemas.microsoft.com/office/word/2020/wordml/sdtdatahash" xmlns:w16se="http://schemas.microsoft.com/office/word/2015/wordml/symex" xmlns:wpg="http://schemas.microsoft.com/office/word/2010/wordprocessingGroup" xmlns:wpi="http://schemas.microsoft.com/office/word/2010/wordprocessingInk" xmlns:wne="http://schemas.microsoft.com/office/word/2006/wordml" xmlns:wps="http://schemas.microsoft.com/office/word/2010/wordprocessingShape" mc:Ignorable="w14 w15 w16se w16cid w16 w16cex w16sdtdh w16du wp14">
   <w:p>
     <w:pPr>
       <w:pStyle w:val="Fuzeile"/>
@@ -1967,7 +1791,7 @@
 </file>
 
 <file path=word/footnotes.xml><?xml version="1.0" encoding="utf-8"?>
-<w:footnotes xmlns:wpc="http://schemas.microsoft.com/office/word/2010/wordprocessingCanvas" xmlns:cx="http://schemas.microsoft.com/office/drawing/2014/chartex" xmlns:cx1="http://schemas.microsoft.com/office/drawing/2015/9/8/chartex" xmlns:cx2="http://schemas.microsoft.com/office/drawing/2015/10/21/chartex" xmlns:cx3="http://schemas.microsoft.com/office/drawing/2016/5/9/chartex" xmlns:cx4="http://schemas.microsoft.com/office/drawing/2016/5/10/chartex" xmlns:cx5="http://schemas.microsoft.com/office/drawing/2016/5/11/chartex" xmlns:cx6="http://schemas.microsoft.com/office/drawing/2016/5/12/chartex" xmlns:cx7="http://schemas.microsoft.com/office/drawing/2016/5/13/chartex" xmlns:cx8="http://schemas.microsoft.com/office/drawing/2016/5/14/chartex" xmlns:mc="http://schemas.openxmlformats.org/markup-compatibility/2006" xmlns:aink="http://schemas.microsoft.com/office/drawing/2016/ink" xmlns:am3d="http://schemas.microsoft.com/office/drawing/2017/model3d" xmlns:o="urn:schemas-microsoft-com:office:office" xmlns:oel="http://schemas.microsoft.com/office/2019/extlst" xmlns:r="http://schemas.openxmlformats.org/officeDocument/2006/relationships" xmlns:m="http://schemas.openxmlformats.org/officeDocument/2006/math" xmlns:v="urn:schemas-microsoft-com:vml" xmlns:wp14="http://schemas.microsoft.com/office/word/2010/wordprocessingDrawing" xmlns:wp="http://schemas.openxmlformats.org/drawingml/2006/wordprocessingDrawing" xmlns:w10="urn:schemas-microsoft-com:office:word" xmlns:w="http://schemas.openxmlformats.org/wordprocessingml/2006/main" xmlns:w14="http://schemas.microsoft.com/office/word/2010/wordml" xmlns:w15="http://schemas.microsoft.com/office/word/2012/wordml" xmlns:w16cex="http://schemas.microsoft.com/office/word/2018/wordml/cex" xmlns:w16cid="http://schemas.microsoft.com/office/word/2016/wordml/cid" xmlns:w16="http://schemas.microsoft.com/office/word/2018/wordml" xmlns:w16sdtdh="http://schemas.microsoft.com/office/word/2020/wordml/sdtdatahash" xmlns:w16se="http://schemas.microsoft.com/office/word/2015/wordml/symex" xmlns:wpg="http://schemas.microsoft.com/office/word/2010/wordprocessingGroup" xmlns:wpi="http://schemas.microsoft.com/office/word/2010/wordprocessingInk" xmlns:wne="http://schemas.microsoft.com/office/word/2006/wordml" xmlns:wps="http://schemas.microsoft.com/office/word/2010/wordprocessingShape" mc:Ignorable="w14 w15 w16se w16cid w16 w16cex w16sdtdh wp14">
+<w:footnotes xmlns:wpc="http://schemas.microsoft.com/office/word/2010/wordprocessingCanvas" xmlns:cx="http://schemas.microsoft.com/office/drawing/2014/chartex" xmlns:cx1="http://schemas.microsoft.com/office/drawing/2015/9/8/chartex" xmlns:cx2="http://schemas.microsoft.com/office/drawing/2015/10/21/chartex" xmlns:cx3="http://schemas.microsoft.com/office/drawing/2016/5/9/chartex" xmlns:cx4="http://schemas.microsoft.com/office/drawing/2016/5/10/chartex" xmlns:cx5="http://schemas.microsoft.com/office/drawing/2016/5/11/chartex" xmlns:cx6="http://schemas.microsoft.com/office/drawing/2016/5/12/chartex" xmlns:cx7="http://schemas.microsoft.com/office/drawing/2016/5/13/chartex" xmlns:cx8="http://schemas.microsoft.com/office/drawing/2016/5/14/chartex" xmlns:mc="http://schemas.openxmlformats.org/markup-compatibility/2006" xmlns:aink="http://schemas.microsoft.com/office/drawing/2016/ink" xmlns:am3d="http://schemas.microsoft.com/office/drawing/2017/model3d" xmlns:o="urn:schemas-microsoft-com:office:office" xmlns:oel="http://schemas.microsoft.com/office/2019/extlst" xmlns:r="http://schemas.openxmlformats.org/officeDocument/2006/relationships" xmlns:m="http://schemas.openxmlformats.org/officeDocument/2006/math" xmlns:v="urn:schemas-microsoft-com:vml" xmlns:wp14="http://schemas.microsoft.com/office/word/2010/wordprocessingDrawing" xmlns:wp="http://schemas.openxmlformats.org/drawingml/2006/wordprocessingDrawing" xmlns:w10="urn:schemas-microsoft-com:office:word" xmlns:w="http://schemas.openxmlformats.org/wordprocessingml/2006/main" xmlns:w14="http://schemas.microsoft.com/office/word/2010/wordml" xmlns:w15="http://schemas.microsoft.com/office/word/2012/wordml" xmlns:w16cex="http://schemas.microsoft.com/office/word/2018/wordml/cex" xmlns:w16cid="http://schemas.microsoft.com/office/word/2016/wordml/cid" xmlns:w16="http://schemas.microsoft.com/office/word/2018/wordml" xmlns:w16du="http://schemas.microsoft.com/office/word/2023/wordml/word16du" xmlns:w16sdtdh="http://schemas.microsoft.com/office/word/2020/wordml/sdtdatahash" xmlns:w16se="http://schemas.microsoft.com/office/word/2015/wordml/symex" xmlns:wpg="http://schemas.microsoft.com/office/word/2010/wordprocessingGroup" xmlns:wpi="http://schemas.microsoft.com/office/word/2010/wordprocessingInk" xmlns:wne="http://schemas.microsoft.com/office/word/2006/wordml" xmlns:wps="http://schemas.microsoft.com/office/word/2010/wordprocessingShape" mc:Ignorable="w14 w15 w16se w16cid w16 w16cex w16sdtdh w16du wp14">
   <w:footnote w:type="separator" w:id="-1">
     <w:p>
       <w:pPr>
@@ -1992,7 +1816,7 @@
 </file>
 
 <file path=word/header1.xml><?xml version="1.0" encoding="utf-8"?>
-<w:hdr xmlns:wpc="http://schemas.microsoft.com/office/word/2010/wordprocessingCanvas" xmlns:cx="http://schemas.microsoft.com/office/drawing/2014/chartex" xmlns:cx1="http://schemas.microsoft.com/office/drawing/2015/9/8/chartex" xmlns:cx2="http://schemas.microsoft.com/office/drawing/2015/10/21/chartex" xmlns:cx3="http://schemas.microsoft.com/office/drawing/2016/5/9/chartex" xmlns:cx4="http://schemas.microsoft.com/office/drawing/2016/5/10/chartex" xmlns:cx5="http://schemas.microsoft.com/office/drawing/2016/5/11/chartex" xmlns:cx6="http://schemas.microsoft.com/office/drawing/2016/5/12/chartex" xmlns:cx7="http://schemas.microsoft.com/office/drawing/2016/5/13/chartex" xmlns:cx8="http://schemas.microsoft.com/office/drawing/2016/5/14/chartex" xmlns:mc="http://schemas.openxmlformats.org/markup-compatibility/2006" xmlns:aink="http://schemas.microsoft.com/office/drawing/2016/ink" xmlns:am3d="http://schemas.microsoft.com/office/drawing/2017/model3d" xmlns:o="urn:schemas-microsoft-com:office:office" xmlns:oel="http://schemas.microsoft.com/office/2019/extlst" xmlns:r="http://schemas.openxmlformats.org/officeDocument/2006/relationships" xmlns:m="http://schemas.openxmlformats.org/officeDocument/2006/math" xmlns:v="urn:schemas-microsoft-com:vml" xmlns:wp14="http://schemas.microsoft.com/office/word/2010/wordprocessingDrawing" xmlns:wp="http://schemas.openxmlformats.org/drawingml/2006/wordprocessingDrawing" xmlns:w10="urn:schemas-microsoft-com:office:word" xmlns:w="http://schemas.openxmlformats.org/wordprocessingml/2006/main" xmlns:w14="http://schemas.microsoft.com/office/word/2010/wordml" xmlns:w15="http://schemas.microsoft.com/office/word/2012/wordml" xmlns:w16cex="http://schemas.microsoft.com/office/word/2018/wordml/cex" xmlns:w16cid="http://schemas.microsoft.com/office/word/2016/wordml/cid" xmlns:w16="http://schemas.microsoft.com/office/word/2018/wordml" xmlns:w16sdtdh="http://schemas.microsoft.com/office/word/2020/wordml/sdtdatahash" xmlns:w16se="http://schemas.microsoft.com/office/word/2015/wordml/symex" xmlns:wpg="http://schemas.microsoft.com/office/word/2010/wordprocessingGroup" xmlns:wpi="http://schemas.microsoft.com/office/word/2010/wordprocessingInk" xmlns:wne="http://schemas.microsoft.com/office/word/2006/wordml" xmlns:wps="http://schemas.microsoft.com/office/word/2010/wordprocessingShape" mc:Ignorable="w14 w15 w16se w16cid w16 w16cex w16sdtdh wp14">
+<w:hdr xmlns:wpc="http://schemas.microsoft.com/office/word/2010/wordprocessingCanvas" xmlns:cx="http://schemas.microsoft.com/office/drawing/2014/chartex" xmlns:cx1="http://schemas.microsoft.com/office/drawing/2015/9/8/chartex" xmlns:cx2="http://schemas.microsoft.com/office/drawing/2015/10/21/chartex" xmlns:cx3="http://schemas.microsoft.com/office/drawing/2016/5/9/chartex" xmlns:cx4="http://schemas.microsoft.com/office/drawing/2016/5/10/chartex" xmlns:cx5="http://schemas.microsoft.com/office/drawing/2016/5/11/chartex" xmlns:cx6="http://schemas.microsoft.com/office/drawing/2016/5/12/chartex" xmlns:cx7="http://schemas.microsoft.com/office/drawing/2016/5/13/chartex" xmlns:cx8="http://schemas.microsoft.com/office/drawing/2016/5/14/chartex" xmlns:mc="http://schemas.openxmlformats.org/markup-compatibility/2006" xmlns:aink="http://schemas.microsoft.com/office/drawing/2016/ink" xmlns:am3d="http://schemas.microsoft.com/office/drawing/2017/model3d" xmlns:o="urn:schemas-microsoft-com:office:office" xmlns:oel="http://schemas.microsoft.com/office/2019/extlst" xmlns:r="http://schemas.openxmlformats.org/officeDocument/2006/relationships" xmlns:m="http://schemas.openxmlformats.org/officeDocument/2006/math" xmlns:v="urn:schemas-microsoft-com:vml" xmlns:wp14="http://schemas.microsoft.com/office/word/2010/wordprocessingDrawing" xmlns:wp="http://schemas.openxmlformats.org/drawingml/2006/wordprocessingDrawing" xmlns:w10="urn:schemas-microsoft-com:office:word" xmlns:w="http://schemas.openxmlformats.org/wordprocessingml/2006/main" xmlns:w14="http://schemas.microsoft.com/office/word/2010/wordml" xmlns:w15="http://schemas.microsoft.com/office/word/2012/wordml" xmlns:w16cex="http://schemas.microsoft.com/office/word/2018/wordml/cex" xmlns:w16cid="http://schemas.microsoft.com/office/word/2016/wordml/cid" xmlns:w16="http://schemas.microsoft.com/office/word/2018/wordml" xmlns:w16du="http://schemas.microsoft.com/office/word/2023/wordml/word16du" xmlns:w16sdtdh="http://schemas.microsoft.com/office/word/2020/wordml/sdtdatahash" xmlns:w16se="http://schemas.microsoft.com/office/word/2015/wordml/symex" xmlns:wpg="http://schemas.microsoft.com/office/word/2010/wordprocessingGroup" xmlns:wpi="http://schemas.microsoft.com/office/word/2010/wordprocessingInk" xmlns:wne="http://schemas.microsoft.com/office/word/2006/wordml" xmlns:wps="http://schemas.microsoft.com/office/word/2010/wordprocessingShape" mc:Ignorable="w14 w15 w16se w16cid w16 w16cex w16sdtdh w16du wp14">
   <w:p>
     <w:pPr>
       <w:pStyle w:val="Kopfzeile"/>
@@ -2078,10 +1902,7 @@
       <w:ptab w:relativeTo="margin" w:alignment="center" w:leader="none"/>
     </w:r>
     <w:r>
-      <w:t>Urdu</w:t>
-    </w:r>
-    <w:r>
-      <w:t xml:space="preserve"> (p.1)/English (p.2)</w:t>
+      <w:t>Urdu (p.1)/English (p.2)</w:t>
     </w:r>
     <w:r>
       <w:rPr>
@@ -2098,7 +1919,7 @@
 </file>
 
 <file path=word/styles.xml><?xml version="1.0" encoding="utf-8"?>
-<w:styles xmlns:mc="http://schemas.openxmlformats.org/markup-compatibility/2006" xmlns:r="http://schemas.openxmlformats.org/officeDocument/2006/relationships" xmlns:w="http://schemas.openxmlformats.org/wordprocessingml/2006/main" xmlns:w14="http://schemas.microsoft.com/office/word/2010/wordml" xmlns:w15="http://schemas.microsoft.com/office/word/2012/wordml" xmlns:w16cex="http://schemas.microsoft.com/office/word/2018/wordml/cex" xmlns:w16cid="http://schemas.microsoft.com/office/word/2016/wordml/cid" xmlns:w16="http://schemas.microsoft.com/office/word/2018/wordml" xmlns:w16sdtdh="http://schemas.microsoft.com/office/word/2020/wordml/sdtdatahash" xmlns:w16se="http://schemas.microsoft.com/office/word/2015/wordml/symex" mc:Ignorable="w14 w15 w16se w16cid w16 w16cex w16sdtdh">
+<w:styles xmlns:mc="http://schemas.openxmlformats.org/markup-compatibility/2006" xmlns:r="http://schemas.openxmlformats.org/officeDocument/2006/relationships" xmlns:w="http://schemas.openxmlformats.org/wordprocessingml/2006/main" xmlns:w14="http://schemas.microsoft.com/office/word/2010/wordml" xmlns:w15="http://schemas.microsoft.com/office/word/2012/wordml" xmlns:w16cex="http://schemas.microsoft.com/office/word/2018/wordml/cex" xmlns:w16cid="http://schemas.microsoft.com/office/word/2016/wordml/cid" xmlns:w16="http://schemas.microsoft.com/office/word/2018/wordml" xmlns:w16du="http://schemas.microsoft.com/office/word/2023/wordml/word16du" xmlns:w16sdtdh="http://schemas.microsoft.com/office/word/2020/wordml/sdtdatahash" xmlns:w16se="http://schemas.microsoft.com/office/word/2015/wordml/symex" mc:Ignorable="w14 w15 w16se w16cid w16 w16cex w16sdtdh w16du">
   <w:docDefaults>
     <w:rPrDefault>
       <w:rPr>
@@ -3037,8 +2858,8 @@
       <w:u w:val="single"/>
     </w:rPr>
   </w:style>
-  <w:style w:type="character" w:styleId="NichtaufgelsteErwhnung">
-    <w:name w:val="Unresolved Mention"/>
+  <w:style w:type="character" w:customStyle="1" w:styleId="NichtaufgelsteErwhnung1">
+    <w:name w:val="Nicht aufgelöste Erwähnung1"/>
     <w:basedOn w:val="Absatz-Standardschriftart"/>
     <w:uiPriority w:val="99"/>
     <w:semiHidden/>
@@ -3082,7 +2903,6 @@
       <w:kern w:val="0"/>
       <w:sz w:val="20"/>
       <w:szCs w:val="20"/>
-      <w:lang w:eastAsia="en-PK"/>
     </w:rPr>
   </w:style>
   <w:style w:type="character" w:customStyle="1" w:styleId="HTMLVorformatiertZchn">
@@ -3096,7 +2916,6 @@
       <w:kern w:val="0"/>
       <w:sz w:val="20"/>
       <w:szCs w:val="20"/>
-      <w:lang w:val="en-PK" w:eastAsia="en-PK"/>
     </w:rPr>
   </w:style>
   <w:style w:type="character" w:customStyle="1" w:styleId="y2iqfc">
@@ -3449,4 +3268,16 @@
     </a:ext>
   </a:extLst>
 </a:theme>
+</file>
+
+<file path=customXml/item1.xml><?xml version="1.0" encoding="utf-8"?>
+<b:Sources xmlns:b="http://schemas.openxmlformats.org/officeDocument/2006/bibliography" xmlns="http://schemas.openxmlformats.org/officeDocument/2006/bibliography" SelectedStyle="\APASixthEditionOfficeOnline.xsl" StyleName="APA" Version="6"/>
+</file>
+
+<file path=customXml/itemProps1.xml><?xml version="1.0" encoding="utf-8"?>
+<ds:datastoreItem xmlns:ds="http://schemas.openxmlformats.org/officeDocument/2006/customXml" ds:itemID="{9C785B0A-0B92-45C5-B7A4-0BE80224B771}">
+  <ds:schemaRefs>
+    <ds:schemaRef ds:uri="http://schemas.openxmlformats.org/officeDocument/2006/bibliography"/>
+  </ds:schemaRefs>
+</ds:datastoreItem>
 </file>
</xml_diff>